<commit_message>
reactjs verschillen + performantie toegevoegd
</commit_message>
<xml_diff>
--- a/vergelijkende studie/slidedeck/Angular 2 vs ReactJs.docx
+++ b/vergelijkende studie/slidedeck/Angular 2 vs ReactJs.docx
@@ -173,18 +173,8 @@
           <w:szCs w:val="30"/>
           <w:u w:val="single"/>
         </w:rPr>
-        <w:t xml:space="preserve"> </w:t>
-      </w:r>
-      <w:proofErr w:type="spellStart"/>
-      <w:r>
-        <w:rPr>
-          <w:sz w:val="30"/>
-          <w:szCs w:val="30"/>
-          <w:u w:val="single"/>
-        </w:rPr>
-        <w:t>ReactJs</w:t>
-      </w:r>
-      <w:proofErr w:type="spellEnd"/>
+        <w:t xml:space="preserve"> ReactJs</w:t>
+      </w:r>
     </w:p>
     <w:p/>
     <w:p/>
@@ -273,13 +263,8 @@
       </w:r>
       <w:proofErr w:type="spellEnd"/>
       <w:r>
-        <w:t xml:space="preserve"> 2  en </w:t>
-      </w:r>
-      <w:proofErr w:type="spellStart"/>
-      <w:r>
-        <w:t>ReactJs</w:t>
-      </w:r>
-      <w:proofErr w:type="spellEnd"/>
+        <w:t xml:space="preserve"> 2  en ReactJs</w:t>
+      </w:r>
     </w:p>
     <w:p>
       <w:pPr>
@@ -290,13 +275,8 @@
         </w:numPr>
       </w:pPr>
       <w:r>
-        <w:t xml:space="preserve">Installatie </w:t>
-      </w:r>
-      <w:proofErr w:type="spellStart"/>
-      <w:r>
         <w:t>ReactJs</w:t>
       </w:r>
-      <w:proofErr w:type="spellEnd"/>
     </w:p>
     <w:p>
       <w:pPr>
@@ -306,9 +286,6 @@
           <w:numId w:val="1"/>
         </w:numPr>
       </w:pPr>
-      <w:r>
-        <w:t xml:space="preserve">Installatie </w:t>
-      </w:r>
       <w:proofErr w:type="spellStart"/>
       <w:r>
         <w:t>Angular</w:t>
@@ -329,6 +306,9 @@
       <w:r>
         <w:t>Leercurve</w:t>
       </w:r>
+      <w:r>
+        <w:t xml:space="preserve"> + verschillen</w:t>
+      </w:r>
     </w:p>
     <w:p>
       <w:pPr>
@@ -494,8 +474,14 @@
     <w:p>
       <w:pPr>
         <w:pStyle w:val="Lijstalinea"/>
-      </w:pPr>
-      <w:r>
+        <w:rPr>
+          <w:b/>
+        </w:rPr>
+      </w:pPr>
+      <w:r>
+        <w:rPr>
+          <w:b/>
+        </w:rPr>
         <w:t>Waarom is dit zo belangrijk?</w:t>
       </w:r>
     </w:p>
@@ -618,15 +604,7 @@
         </w:numPr>
       </w:pPr>
       <w:r>
-        <w:t xml:space="preserve">Facebook ontwikkelde </w:t>
-      </w:r>
-      <w:proofErr w:type="spellStart"/>
-      <w:r>
-        <w:t>ReactJs</w:t>
-      </w:r>
-      <w:proofErr w:type="spellEnd"/>
-      <w:r>
-        <w:t>.</w:t>
+        <w:t>Facebook ontwikkelde ReactJs.</w:t>
       </w:r>
     </w:p>
     <w:p>
@@ -656,34 +634,81 @@
           <w:szCs w:val="26"/>
           <w:u w:val="single"/>
         </w:rPr>
-        <w:t>overeenkomsten</w:t>
+        <w:t>O</w:t>
+      </w:r>
+      <w:r>
+        <w:rPr>
+          <w:sz w:val="26"/>
+          <w:szCs w:val="26"/>
+          <w:u w:val="single"/>
+        </w:rPr>
+        <w:t>vereenkomsten</w:t>
+      </w:r>
+    </w:p>
+    <w:p>
+      <w:pPr>
+        <w:ind w:left="360"/>
+        <w:rPr>
+          <w:sz w:val="26"/>
+          <w:szCs w:val="26"/>
+          <w:u w:val="single"/>
+        </w:rPr>
+      </w:pPr>
+    </w:p>
+    <w:p>
+      <w:pPr>
+        <w:ind w:left="360"/>
+      </w:pPr>
+      <w:r>
+        <w:t xml:space="preserve">Beide </w:t>
+      </w:r>
+      <w:proofErr w:type="spellStart"/>
+      <w:r>
+        <w:t>frameworks</w:t>
+      </w:r>
+      <w:proofErr w:type="spellEnd"/>
+      <w:r>
+        <w:t xml:space="preserve"> g</w:t>
+      </w:r>
+      <w:r>
+        <w:t xml:space="preserve">ebruiken </w:t>
+      </w:r>
+      <w:r>
+        <w:t xml:space="preserve">NPM , </w:t>
+      </w:r>
+      <w:proofErr w:type="spellStart"/>
+      <w:r>
+        <w:t>npm</w:t>
+      </w:r>
+      <w:proofErr w:type="spellEnd"/>
+      <w:r>
+        <w:t xml:space="preserve"> staat voor </w:t>
+      </w:r>
+      <w:r>
+        <w:t xml:space="preserve"> </w:t>
+      </w:r>
+      <w:r>
+        <w:t xml:space="preserve">node </w:t>
+      </w:r>
+      <w:r>
+        <w:t xml:space="preserve">package manager </w:t>
+      </w:r>
+      <w:r>
+        <w:t xml:space="preserve">en wordt standaard gebruikt </w:t>
+      </w:r>
+      <w:r>
+        <w:t>voor front-</w:t>
+      </w:r>
+      <w:r>
+        <w:t>end  packages of modules.</w:t>
       </w:r>
     </w:p>
     <w:p>
       <w:pPr>
         <w:ind w:firstLine="360"/>
-      </w:pPr>
-      <w:r>
-        <w:t xml:space="preserve">Gebruiken beide NPM , </w:t>
-      </w:r>
-      <w:proofErr w:type="spellStart"/>
-      <w:r>
-        <w:t>npm</w:t>
-      </w:r>
-      <w:proofErr w:type="spellEnd"/>
-      <w:r>
-        <w:t xml:space="preserve"> i</w:t>
-      </w:r>
-      <w:r>
-        <w:t>s DE package manager voor front-</w:t>
-      </w:r>
-      <w:r>
-        <w:t>end  packages of modules.</w:t>
-      </w:r>
-    </w:p>
-    <w:p>
-      <w:pPr>
-        <w:ind w:firstLine="360"/>
+        <w:rPr>
+          <w:rStyle w:val="Hyperlink"/>
+        </w:rPr>
       </w:pPr>
       <w:r>
         <w:t xml:space="preserve">Voor meer informatie bekijk: </w:t>
@@ -700,15 +725,161 @@
     <w:p>
       <w:pPr>
         <w:ind w:firstLine="360"/>
-      </w:pPr>
-      <w:bookmarkStart w:id="0" w:name="_GoBack"/>
-      <w:bookmarkEnd w:id="0"/>
-    </w:p>
-    <w:p/>
-    <w:p>
-      <w:r>
-        <w:t>3) Benodigdheden</w:t>
-      </w:r>
+        <w:rPr>
+          <w:rStyle w:val="Hyperlink"/>
+        </w:rPr>
+      </w:pPr>
+    </w:p>
+    <w:p>
+      <w:pPr>
+        <w:ind w:firstLine="360"/>
+        <w:rPr>
+          <w:rStyle w:val="Hyperlink"/>
+        </w:rPr>
+      </w:pPr>
+    </w:p>
+    <w:p>
+      <w:pPr>
+        <w:ind w:firstLine="360"/>
+      </w:pPr>
+    </w:p>
+    <w:p>
+      <w:pPr>
+        <w:ind w:firstLine="360"/>
+      </w:pPr>
+    </w:p>
+    <w:p>
+      <w:pPr>
+        <w:ind w:firstLine="360"/>
+      </w:pPr>
+    </w:p>
+    <w:p>
+      <w:pPr>
+        <w:ind w:firstLine="360"/>
+      </w:pPr>
+    </w:p>
+    <w:p>
+      <w:pPr>
+        <w:ind w:firstLine="360"/>
+      </w:pPr>
+    </w:p>
+    <w:p>
+      <w:pPr>
+        <w:ind w:firstLine="360"/>
+      </w:pPr>
+    </w:p>
+    <w:p>
+      <w:pPr>
+        <w:ind w:firstLine="360"/>
+      </w:pPr>
+    </w:p>
+    <w:p>
+      <w:pPr>
+        <w:ind w:firstLine="360"/>
+      </w:pPr>
+    </w:p>
+    <w:p>
+      <w:pPr>
+        <w:ind w:firstLine="360"/>
+      </w:pPr>
+    </w:p>
+    <w:p>
+      <w:pPr>
+        <w:ind w:firstLine="360"/>
+      </w:pPr>
+    </w:p>
+    <w:p/>
+    <w:p>
+      <w:r>
+        <w:t xml:space="preserve">3) </w:t>
+      </w:r>
+      <w:r>
+        <w:t xml:space="preserve"> </w:t>
+      </w:r>
+      <w:r>
+        <w:rPr>
+          <w:u w:val="single"/>
+        </w:rPr>
+        <w:t>Benodigdheden</w:t>
+      </w:r>
+    </w:p>
+    <w:p>
+      <w:pPr>
+        <w:pStyle w:val="Geenafstand"/>
+      </w:pPr>
+      <w:r>
+        <w:t xml:space="preserve">Voor ReactJs wordt </w:t>
+      </w:r>
+      <w:r>
+        <w:rPr>
+          <w:shd w:val="clear" w:color="auto" w:fill="FFFFFF"/>
+        </w:rPr>
+        <w:t xml:space="preserve">Babel aangeraden zodat </w:t>
+      </w:r>
+      <w:proofErr w:type="spellStart"/>
+      <w:r>
+        <w:rPr>
+          <w:shd w:val="clear" w:color="auto" w:fill="FFFFFF"/>
+        </w:rPr>
+        <w:t>ECMAScript</w:t>
+      </w:r>
+      <w:proofErr w:type="spellEnd"/>
+      <w:r>
+        <w:rPr>
+          <w:shd w:val="clear" w:color="auto" w:fill="FFFFFF"/>
+        </w:rPr>
+        <w:t> 6 en</w:t>
+      </w:r>
+      <w:r>
+        <w:rPr>
+          <w:shd w:val="clear" w:color="auto" w:fill="FFFFFF"/>
+        </w:rPr>
+        <w:t xml:space="preserve"> JSX beter kan werken in uw (javascript) code</w:t>
+      </w:r>
+      <w:r>
+        <w:rPr>
+          <w:shd w:val="clear" w:color="auto" w:fill="FFFFFF"/>
+        </w:rPr>
+        <w:t xml:space="preserve">. </w:t>
+      </w:r>
+      <w:r>
+        <w:rPr>
+          <w:shd w:val="clear" w:color="auto" w:fill="FFFFFF"/>
+        </w:rPr>
+        <w:t>Babel</w:t>
+      </w:r>
+    </w:p>
+    <w:p/>
+    <w:p/>
+    <w:p/>
+    <w:p/>
+    <w:p/>
+    <w:p/>
+    <w:p>
+      <w:pPr>
+        <w:pStyle w:val="Lijstalinea"/>
+        <w:numPr>
+          <w:ilvl w:val="0"/>
+          <w:numId w:val="5"/>
+        </w:numPr>
+        <w:rPr>
+          <w:u w:val="single"/>
+        </w:rPr>
+      </w:pPr>
+      <w:r>
+        <w:rPr>
+          <w:u w:val="single"/>
+        </w:rPr>
+        <w:t>ReactJs</w:t>
+      </w:r>
+    </w:p>
+    <w:p>
+      <w:pPr>
+        <w:ind w:left="360"/>
+        <w:rPr>
+          <w:u w:val="single"/>
+        </w:rPr>
+      </w:pPr>
     </w:p>
     <w:p>
       <w:r>
@@ -716,85 +887,38 @@
       </w:r>
       <w:proofErr w:type="spellStart"/>
       <w:r>
-        <w:t>ReactJs</w:t>
-      </w:r>
-      <w:proofErr w:type="spellEnd"/>
-      <w:r>
-        <w:t xml:space="preserve"> wordt </w:t>
-      </w:r>
-      <w:r>
-        <w:rPr>
-          <w:rFonts w:ascii="Arial" w:hAnsi="Arial" w:cs="Arial"/>
-          <w:color w:val="545454"/>
-          <w:shd w:val="clear" w:color="auto" w:fill="FFFFFF"/>
-        </w:rPr>
-        <w:t xml:space="preserve">Babel aangeraden zodat </w:t>
-      </w:r>
-      <w:proofErr w:type="spellStart"/>
-      <w:r>
-        <w:rPr>
-          <w:rFonts w:ascii="Arial" w:hAnsi="Arial" w:cs="Arial"/>
-          <w:color w:val="545454"/>
-          <w:shd w:val="clear" w:color="auto" w:fill="FFFFFF"/>
-        </w:rPr>
-        <w:t>ECMAScript</w:t>
-      </w:r>
-      <w:proofErr w:type="spellEnd"/>
-      <w:r>
-        <w:rPr>
-          <w:rFonts w:ascii="Arial" w:hAnsi="Arial" w:cs="Arial"/>
-          <w:color w:val="545454"/>
-          <w:shd w:val="clear" w:color="auto" w:fill="FFFFFF"/>
-        </w:rPr>
-        <w:t> 6 en</w:t>
-      </w:r>
-      <w:r>
-        <w:rPr>
-          <w:rFonts w:ascii="Arial" w:hAnsi="Arial" w:cs="Arial"/>
-          <w:color w:val="545454"/>
-          <w:shd w:val="clear" w:color="auto" w:fill="FFFFFF"/>
-        </w:rPr>
-        <w:t xml:space="preserve"> JSX beter kan werken in uw (javascript) code</w:t>
-      </w:r>
-      <w:r>
-        <w:rPr>
-          <w:rFonts w:ascii="Arial" w:hAnsi="Arial" w:cs="Arial"/>
-          <w:color w:val="545454"/>
-          <w:shd w:val="clear" w:color="auto" w:fill="FFFFFF"/>
-        </w:rPr>
-        <w:t xml:space="preserve">. </w:t>
-      </w:r>
-      <w:r>
-        <w:rPr>
-          <w:rFonts w:ascii="Arial" w:hAnsi="Arial" w:cs="Arial"/>
-          <w:color w:val="545454"/>
-          <w:shd w:val="clear" w:color="auto" w:fill="FFFFFF"/>
-        </w:rPr>
-        <w:t>Babel</w:t>
-      </w:r>
-    </w:p>
-    <w:p/>
-    <w:p/>
-    <w:p>
-      <w:pPr>
-        <w:rPr>
-          <w:u w:val="single"/>
-        </w:rPr>
-      </w:pPr>
-      <w:r>
-        <w:rPr>
-          <w:u w:val="single"/>
-        </w:rPr>
-        <w:t xml:space="preserve">Installatie </w:t>
-      </w:r>
-      <w:proofErr w:type="spellStart"/>
-      <w:r>
-        <w:rPr>
-          <w:u w:val="single"/>
-        </w:rPr>
-        <w:t>ReactJs</w:t>
-      </w:r>
-      <w:proofErr w:type="spellEnd"/>
+        <w:t>Reactj</w:t>
+      </w:r>
+      <w:proofErr w:type="spellEnd"/>
+      <w:r>
+        <w:t xml:space="preserve"> te coderen kan je gebruik maken van </w:t>
+      </w:r>
+      <w:proofErr w:type="spellStart"/>
+      <w:r>
+        <w:t>Webstorm</w:t>
+      </w:r>
+      <w:proofErr w:type="spellEnd"/>
+      <w:r>
+        <w:t xml:space="preserve"> of </w:t>
+      </w:r>
+      <w:proofErr w:type="spellStart"/>
+      <w:r>
+        <w:t>sublime</w:t>
+      </w:r>
+      <w:proofErr w:type="spellEnd"/>
+    </w:p>
+    <w:p>
+      <w:pPr>
+        <w:rPr>
+          <w:u w:val="single"/>
+        </w:rPr>
+      </w:pPr>
+      <w:r>
+        <w:rPr>
+          <w:u w:val="single"/>
+        </w:rPr>
+        <w:t>Installatie ReactJs</w:t>
+      </w:r>
       <w:r>
         <w:rPr>
           <w:u w:val="single"/>
@@ -906,597 +1030,692 @@
       </w:pPr>
       <w:proofErr w:type="spellStart"/>
       <w:r>
+        <w:t>npm</w:t>
+      </w:r>
+      <w:proofErr w:type="spellEnd"/>
+      <w:r>
+        <w:t xml:space="preserve"> start</w:t>
+      </w:r>
+    </w:p>
+    <w:p>
+      <w:pPr>
+        <w:pStyle w:val="Lijstalinea"/>
+      </w:pPr>
+    </w:p>
+    <w:p>
+      <w:pPr>
+        <w:pStyle w:val="Lijstalinea"/>
+      </w:pPr>
+      <w:r>
+        <w:t xml:space="preserve">Als je </w:t>
+      </w:r>
+      <w:proofErr w:type="spellStart"/>
+      <w:r>
+        <w:t>npm</w:t>
+      </w:r>
+      <w:proofErr w:type="spellEnd"/>
+      <w:r>
+        <w:t xml:space="preserve"> 5.2.0+ hebt </w:t>
+      </w:r>
+      <w:proofErr w:type="spellStart"/>
+      <w:r>
+        <w:t>geinstalleerd</w:t>
+      </w:r>
+      <w:proofErr w:type="spellEnd"/>
+      <w:r>
+        <w:t xml:space="preserve"> kan je ook het commando </w:t>
+      </w:r>
+      <w:proofErr w:type="spellStart"/>
+      <w:r>
+        <w:t>npx</w:t>
+      </w:r>
+      <w:proofErr w:type="spellEnd"/>
+      <w:r>
+        <w:t xml:space="preserve"> gebruiken</w:t>
+      </w:r>
+    </w:p>
+    <w:p>
+      <w:pPr>
+        <w:pStyle w:val="Lijstalinea"/>
+      </w:pPr>
+      <w:proofErr w:type="spellStart"/>
+      <w:r>
+        <w:t>Npx</w:t>
+      </w:r>
+      <w:proofErr w:type="spellEnd"/>
+      <w:r>
+        <w:t xml:space="preserve"> </w:t>
+      </w:r>
+      <w:proofErr w:type="spellStart"/>
+      <w:r>
+        <w:t>create</w:t>
+      </w:r>
+      <w:proofErr w:type="spellEnd"/>
+      <w:r>
+        <w:t>-</w:t>
+      </w:r>
+      <w:proofErr w:type="spellStart"/>
+      <w:r>
+        <w:t>react</w:t>
+      </w:r>
+      <w:proofErr w:type="spellEnd"/>
+      <w:r>
+        <w:t xml:space="preserve">-app </w:t>
+      </w:r>
+      <w:proofErr w:type="spellStart"/>
+      <w:r>
+        <w:t>my</w:t>
+      </w:r>
+      <w:proofErr w:type="spellEnd"/>
+      <w:r>
+        <w:t>-app</w:t>
+      </w:r>
+    </w:p>
+    <w:p>
+      <w:pPr>
+        <w:pStyle w:val="Lijstalinea"/>
+      </w:pPr>
+      <w:r>
+        <w:t xml:space="preserve">Cd </w:t>
+      </w:r>
+      <w:proofErr w:type="spellStart"/>
+      <w:r>
+        <w:t>my</w:t>
+      </w:r>
+      <w:proofErr w:type="spellEnd"/>
+      <w:r>
+        <w:t>-app</w:t>
+      </w:r>
+    </w:p>
+    <w:p>
+      <w:pPr>
+        <w:pStyle w:val="Lijstalinea"/>
+      </w:pPr>
+      <w:proofErr w:type="spellStart"/>
+      <w:r>
+        <w:t>Npm</w:t>
+      </w:r>
+      <w:proofErr w:type="spellEnd"/>
+      <w:r>
+        <w:t xml:space="preserve"> start</w:t>
+      </w:r>
+    </w:p>
+    <w:p>
+      <w:pPr>
+        <w:pStyle w:val="Lijstalinea"/>
+      </w:pPr>
+    </w:p>
+    <w:p>
+      <w:pPr>
+        <w:pStyle w:val="Lijstalinea"/>
+      </w:pPr>
+    </w:p>
+    <w:p>
+      <w:r>
+        <w:t xml:space="preserve">We zullen beginne met een </w:t>
+      </w:r>
+      <w:proofErr w:type="spellStart"/>
+      <w:r>
+        <w:t>hello</w:t>
+      </w:r>
+      <w:proofErr w:type="spellEnd"/>
+      <w:r>
+        <w:t xml:space="preserve"> </w:t>
+      </w:r>
+      <w:proofErr w:type="spellStart"/>
+      <w:r>
+        <w:t>world</w:t>
+      </w:r>
+      <w:proofErr w:type="spellEnd"/>
+      <w:r>
+        <w:t xml:space="preserve"> voorbeeld</w:t>
+      </w:r>
+    </w:p>
+    <w:p/>
+    <w:p/>
+    <w:p/>
+    <w:p>
+      <w:pPr>
+        <w:pStyle w:val="Lijstalinea"/>
+      </w:pPr>
+    </w:p>
+    <w:p>
+      <w:pPr>
+        <w:rPr>
+          <w:u w:val="single"/>
+        </w:rPr>
+      </w:pPr>
+    </w:p>
+    <w:p>
+      <w:pPr>
+        <w:rPr>
+          <w:u w:val="single"/>
+        </w:rPr>
+      </w:pPr>
+    </w:p>
+    <w:p>
+      <w:pPr>
+        <w:rPr>
+          <w:u w:val="single"/>
+        </w:rPr>
+      </w:pPr>
+    </w:p>
+    <w:p>
+      <w:pPr>
+        <w:pStyle w:val="Lijstalinea"/>
+        <w:numPr>
+          <w:ilvl w:val="0"/>
+          <w:numId w:val="6"/>
+        </w:numPr>
+        <w:rPr>
+          <w:u w:val="single"/>
+        </w:rPr>
+      </w:pPr>
+      <w:r>
+        <w:rPr>
+          <w:u w:val="single"/>
+        </w:rPr>
+        <w:t xml:space="preserve"> Leercurve</w:t>
+      </w:r>
+      <w:r>
+        <w:rPr>
+          <w:u w:val="single"/>
+        </w:rPr>
+        <w:t xml:space="preserve">: Welk </w:t>
+      </w:r>
+      <w:proofErr w:type="spellStart"/>
+      <w:r>
+        <w:rPr>
+          <w:u w:val="single"/>
+        </w:rPr>
+        <w:t>framework</w:t>
+      </w:r>
+      <w:proofErr w:type="spellEnd"/>
+      <w:r>
+        <w:rPr>
+          <w:u w:val="single"/>
+        </w:rPr>
+        <w:t>/</w:t>
+      </w:r>
+      <w:proofErr w:type="spellStart"/>
+      <w:r>
+        <w:rPr>
+          <w:u w:val="single"/>
+        </w:rPr>
+        <w:t>library</w:t>
+      </w:r>
+      <w:proofErr w:type="spellEnd"/>
+      <w:r>
+        <w:rPr>
+          <w:u w:val="single"/>
+        </w:rPr>
+        <w:t xml:space="preserve"> is het makkelijkste te leren?</w:t>
+      </w:r>
+    </w:p>
+    <w:p>
+      <w:r>
+        <w:t xml:space="preserve">Als we er vanuit gaan dat men Javascript en ES5-6 redelijk goed kent, staat </w:t>
+      </w:r>
+      <w:proofErr w:type="spellStart"/>
+      <w:r>
+        <w:t>ReactJS</w:t>
+      </w:r>
+      <w:proofErr w:type="spellEnd"/>
+      <w:r>
+        <w:t xml:space="preserve"> op de eerste plek.</w:t>
+      </w:r>
+    </w:p>
+    <w:p>
+      <w:r>
+        <w:t xml:space="preserve">Dit is omdat ReactJs het minst abstract is </w:t>
+      </w:r>
+    </w:p>
+    <w:p>
+      <w:proofErr w:type="spellStart"/>
+      <w:r>
+        <w:t>Angular</w:t>
+      </w:r>
+      <w:proofErr w:type="spellEnd"/>
+      <w:r>
+        <w:t xml:space="preserve"> daarin tegen maakt gebruikt van MVC structuur en ook van typescript, ook bestaat </w:t>
+      </w:r>
+      <w:proofErr w:type="spellStart"/>
+      <w:r>
+        <w:t>Angular</w:t>
+      </w:r>
+      <w:proofErr w:type="spellEnd"/>
+      <w:r>
+        <w:t xml:space="preserve"> zelf uit een grote </w:t>
+      </w:r>
+      <w:proofErr w:type="spellStart"/>
+      <w:r>
+        <w:t>library</w:t>
+      </w:r>
+      <w:proofErr w:type="spellEnd"/>
+      <w:r>
+        <w:t xml:space="preserve"> waardoor je meer tijd hiervoor nodig hebt.</w:t>
+      </w:r>
+    </w:p>
+    <w:p/>
+    <w:p>
+      <w:pPr>
+        <w:rPr>
+          <w:b/>
+          <w:u w:val="single"/>
+        </w:rPr>
+      </w:pPr>
+      <w:r>
+        <w:rPr>
+          <w:b/>
+          <w:u w:val="single"/>
+        </w:rPr>
+        <w:t>Verschillen</w:t>
+      </w:r>
+    </w:p>
+    <w:p>
+      <w:r>
+        <w:t>Schaalbaarheid</w:t>
+      </w:r>
+    </w:p>
+    <w:p>
+      <w:proofErr w:type="spellStart"/>
+      <w:r>
+        <w:t>Angular</w:t>
+      </w:r>
+      <w:proofErr w:type="spellEnd"/>
+      <w:r>
+        <w:t xml:space="preserve"> is  </w:t>
+      </w:r>
+      <w:r>
+        <w:t xml:space="preserve">veel </w:t>
+      </w:r>
+      <w:r>
+        <w:t xml:space="preserve">makkelijker </w:t>
+      </w:r>
+      <w:r>
+        <w:t xml:space="preserve"> dankzij zijn CLI</w:t>
+      </w:r>
+    </w:p>
+    <w:p/>
+    <w:p>
+      <w:pPr>
+        <w:pStyle w:val="Lijstalinea"/>
+        <w:numPr>
+          <w:ilvl w:val="0"/>
+          <w:numId w:val="7"/>
+        </w:numPr>
+      </w:pPr>
+      <w:r>
+        <w:t xml:space="preserve"> </w:t>
+      </w:r>
+      <w:hyperlink r:id="rId6" w:history="1">
+        <w:r>
+          <w:rPr>
+            <w:rStyle w:val="Hyperlink"/>
+          </w:rPr>
+          <w:t>https://github.com/angular/angular-cli</w:t>
+        </w:r>
+      </w:hyperlink>
+    </w:p>
+    <w:p>
+      <w:pPr>
+        <w:pStyle w:val="Lijstalinea"/>
+      </w:pPr>
+    </w:p>
+    <w:p>
+      <w:pPr>
+        <w:pStyle w:val="Lijstalinea"/>
+      </w:pPr>
+    </w:p>
+    <w:p>
+      <w:r>
+        <w:t>Compiler:</w:t>
+      </w:r>
+    </w:p>
+    <w:p>
+      <w:proofErr w:type="spellStart"/>
+      <w:r>
+        <w:t>ReactJS</w:t>
+      </w:r>
+      <w:proofErr w:type="spellEnd"/>
+      <w:r>
+        <w:t xml:space="preserve"> gebruikt JSX als compiler. JSX is een syntax extensie van Javascript dat eruit ziet als een template taal </w:t>
+      </w:r>
+    </w:p>
+    <w:p>
+      <w:pPr>
+        <w:pStyle w:val="Lijstalinea"/>
+      </w:pPr>
+    </w:p>
+    <w:p>
+      <w:pPr>
+        <w:pStyle w:val="Lijstalinea"/>
+      </w:pPr>
+    </w:p>
+    <w:p>
+      <w:r>
+        <w:t>Groote:</w:t>
+      </w:r>
+    </w:p>
+    <w:p>
+      <w:proofErr w:type="spellStart"/>
+      <w:r>
+        <w:t>Angular</w:t>
+      </w:r>
+      <w:proofErr w:type="spellEnd"/>
+      <w:r>
+        <w:t xml:space="preserve"> is de grootste qua </w:t>
+      </w:r>
+      <w:proofErr w:type="spellStart"/>
+      <w:r>
+        <w:t>size</w:t>
+      </w:r>
+      <w:proofErr w:type="spellEnd"/>
+      <w:r>
+        <w:t xml:space="preserve"> </w:t>
+      </w:r>
+    </w:p>
+    <w:p/>
+    <w:p>
+      <w:r>
+        <w:t>Databinding:</w:t>
+      </w:r>
+    </w:p>
+    <w:p/>
+    <w:p>
+      <w:proofErr w:type="spellStart"/>
+      <w:r>
+        <w:t>Anglar</w:t>
+      </w:r>
+      <w:proofErr w:type="spellEnd"/>
+      <w:r>
+        <w:t xml:space="preserve"> 2 maakt gebruikt van </w:t>
+      </w:r>
+      <w:proofErr w:type="spellStart"/>
+      <w:r>
+        <w:t>two</w:t>
+      </w:r>
+      <w:proofErr w:type="spellEnd"/>
+      <w:r>
+        <w:t>-way data binding</w:t>
+      </w:r>
+      <w:r>
+        <w:t xml:space="preserve">: dit wil zeggen dat wanneer een gebruiker </w:t>
+      </w:r>
+      <w:r>
+        <w:t>communiceert</w:t>
+      </w:r>
+      <w:r>
+        <w:t xml:space="preserve"> met de view en bijvoorbeeld e</w:t>
+      </w:r>
+      <w:r>
+        <w:t xml:space="preserve">en nieuwe waarde geeft aan iets, </w:t>
+      </w:r>
+      <w:r>
+        <w:t>dat niet alleen de vi</w:t>
+      </w:r>
+      <w:r>
+        <w:t xml:space="preserve">ew wordt </w:t>
+      </w:r>
+      <w:proofErr w:type="spellStart"/>
+      <w:r>
+        <w:t>geupdate</w:t>
+      </w:r>
+      <w:proofErr w:type="spellEnd"/>
+      <w:r>
+        <w:t xml:space="preserve"> maar ook het m</w:t>
+      </w:r>
+      <w:r>
+        <w:t>odel. Hierdoor moet je dus geen extra functies schrijven voor het opvolgen van deze da</w:t>
+      </w:r>
+      <w:r>
+        <w:t>t</w:t>
+      </w:r>
+      <w:r>
+        <w:t>a.</w:t>
+      </w:r>
+    </w:p>
+    <w:p>
+      <w:r>
+        <w:t xml:space="preserve">Nadeel hiervan is, </w:t>
+      </w:r>
+      <w:proofErr w:type="spellStart"/>
+      <w:r>
+        <w:t>isdat</w:t>
+      </w:r>
+      <w:proofErr w:type="spellEnd"/>
+      <w:r>
+        <w:t xml:space="preserve"> voor elk component een binding moet worden aangemaakt en dit de </w:t>
+      </w:r>
+      <w:proofErr w:type="spellStart"/>
+      <w:r>
+        <w:t>performantie</w:t>
+      </w:r>
+      <w:proofErr w:type="spellEnd"/>
+      <w:r>
+        <w:t xml:space="preserve"> beïnvloed.</w:t>
+      </w:r>
+    </w:p>
+    <w:p>
+      <w:proofErr w:type="spellStart"/>
+      <w:r>
+        <w:t>ReactJS</w:t>
+      </w:r>
+      <w:proofErr w:type="spellEnd"/>
+      <w:r>
+        <w:t xml:space="preserve"> gebruikt </w:t>
+      </w:r>
+      <w:proofErr w:type="spellStart"/>
+      <w:r>
+        <w:t>one</w:t>
+      </w:r>
+      <w:proofErr w:type="spellEnd"/>
+      <w:r>
+        <w:t>-way data binding: dit wilt zeggen dat de data</w:t>
+      </w:r>
+      <w:r>
+        <w:t xml:space="preserve"> alleen maar in 1 richting gaat en je extra code moet schrijven voor het veranderen ervan.</w:t>
+      </w:r>
+      <w:r>
+        <w:t xml:space="preserve"> </w:t>
+      </w:r>
+    </w:p>
+    <w:p/>
+    <w:p/>
+    <w:p>
+      <w:proofErr w:type="spellStart"/>
+      <w:r>
         <w:lastRenderedPageBreak/>
-        <w:t>npm</w:t>
-      </w:r>
-      <w:proofErr w:type="spellEnd"/>
-      <w:r>
-        <w:t xml:space="preserve"> start</w:t>
-      </w:r>
-    </w:p>
-    <w:p>
-      <w:pPr>
-        <w:pStyle w:val="Lijstalinea"/>
-      </w:pPr>
-    </w:p>
-    <w:p>
-      <w:pPr>
-        <w:pStyle w:val="Lijstalinea"/>
-      </w:pPr>
-      <w:r>
-        <w:t xml:space="preserve">Als je </w:t>
-      </w:r>
-      <w:proofErr w:type="spellStart"/>
-      <w:r>
-        <w:t>npm</w:t>
-      </w:r>
-      <w:proofErr w:type="spellEnd"/>
-      <w:r>
-        <w:t xml:space="preserve"> 5.2.0+ hebt </w:t>
-      </w:r>
-      <w:proofErr w:type="spellStart"/>
-      <w:r>
-        <w:t>geinstalleerd</w:t>
-      </w:r>
-      <w:proofErr w:type="spellEnd"/>
-      <w:r>
-        <w:t xml:space="preserve"> kan je ook het commando </w:t>
-      </w:r>
-      <w:proofErr w:type="spellStart"/>
-      <w:r>
-        <w:t>npx</w:t>
-      </w:r>
-      <w:proofErr w:type="spellEnd"/>
-      <w:r>
-        <w:t xml:space="preserve"> gebruiken</w:t>
-      </w:r>
-    </w:p>
-    <w:p>
-      <w:pPr>
-        <w:pStyle w:val="Lijstalinea"/>
-      </w:pPr>
-      <w:proofErr w:type="spellStart"/>
-      <w:r>
-        <w:t>Npx</w:t>
-      </w:r>
-      <w:proofErr w:type="spellEnd"/>
-      <w:r>
-        <w:t xml:space="preserve"> </w:t>
-      </w:r>
-      <w:proofErr w:type="spellStart"/>
-      <w:r>
-        <w:t>create</w:t>
-      </w:r>
-      <w:proofErr w:type="spellEnd"/>
-      <w:r>
-        <w:t>-</w:t>
-      </w:r>
-      <w:proofErr w:type="spellStart"/>
-      <w:r>
-        <w:t>react</w:t>
-      </w:r>
-      <w:proofErr w:type="spellEnd"/>
-      <w:r>
-        <w:t xml:space="preserve">-app </w:t>
-      </w:r>
-      <w:proofErr w:type="spellStart"/>
-      <w:r>
-        <w:t>my</w:t>
-      </w:r>
-      <w:proofErr w:type="spellEnd"/>
-      <w:r>
-        <w:t>-app</w:t>
-      </w:r>
-    </w:p>
-    <w:p>
-      <w:pPr>
-        <w:pStyle w:val="Lijstalinea"/>
-      </w:pPr>
-      <w:r>
-        <w:t xml:space="preserve">Cd </w:t>
-      </w:r>
-      <w:proofErr w:type="spellStart"/>
-      <w:r>
-        <w:t>my</w:t>
-      </w:r>
-      <w:proofErr w:type="spellEnd"/>
-      <w:r>
-        <w:t>-app</w:t>
-      </w:r>
-    </w:p>
-    <w:p>
-      <w:pPr>
-        <w:pStyle w:val="Lijstalinea"/>
-      </w:pPr>
-      <w:proofErr w:type="spellStart"/>
-      <w:r>
-        <w:t>Npm</w:t>
-      </w:r>
-      <w:proofErr w:type="spellEnd"/>
-      <w:r>
-        <w:t xml:space="preserve"> start</w:t>
-      </w:r>
-    </w:p>
-    <w:p>
-      <w:pPr>
-        <w:pStyle w:val="Lijstalinea"/>
-      </w:pPr>
-    </w:p>
-    <w:p>
-      <w:r>
-        <w:t xml:space="preserve">Voor </w:t>
-      </w:r>
-      <w:proofErr w:type="spellStart"/>
-      <w:r>
-        <w:t>Reactj</w:t>
-      </w:r>
-      <w:proofErr w:type="spellEnd"/>
-      <w:r>
-        <w:t xml:space="preserve"> te coderen kan je gebruik mak</w:t>
-      </w:r>
-      <w:r>
-        <w:t>e</w:t>
-      </w:r>
-      <w:r>
-        <w:t xml:space="preserve">n van </w:t>
-      </w:r>
-      <w:proofErr w:type="spellStart"/>
-      <w:r>
-        <w:t>Webstorm</w:t>
-      </w:r>
-      <w:proofErr w:type="spellEnd"/>
-      <w:r>
-        <w:t xml:space="preserve"> of </w:t>
-      </w:r>
-      <w:proofErr w:type="spellStart"/>
-      <w:r>
-        <w:t>sublime</w:t>
-      </w:r>
-      <w:proofErr w:type="spellEnd"/>
-    </w:p>
-    <w:p>
-      <w:r>
-        <w:t xml:space="preserve">We zullen beginne met een </w:t>
-      </w:r>
-      <w:proofErr w:type="spellStart"/>
-      <w:r>
-        <w:t>hello</w:t>
-      </w:r>
-      <w:proofErr w:type="spellEnd"/>
-      <w:r>
-        <w:t xml:space="preserve"> </w:t>
-      </w:r>
-      <w:proofErr w:type="spellStart"/>
-      <w:r>
-        <w:t>world</w:t>
-      </w:r>
-      <w:proofErr w:type="spellEnd"/>
-      <w:r>
-        <w:t xml:space="preserve"> voorbeeld</w:t>
-      </w:r>
-    </w:p>
-    <w:p/>
-    <w:p/>
-    <w:p/>
-    <w:p>
-      <w:pPr>
-        <w:pStyle w:val="Lijstalinea"/>
-      </w:pPr>
-    </w:p>
-    <w:p>
-      <w:r>
-        <w:t xml:space="preserve">Deze programmeercode wordt </w:t>
-      </w:r>
-      <w:proofErr w:type="spellStart"/>
-      <w:r>
-        <w:t>gerenderd</w:t>
-      </w:r>
-      <w:proofErr w:type="spellEnd"/>
-      <w:r>
-        <w:t xml:space="preserve"> vanuit een DOM element in je HTML.</w:t>
-      </w:r>
-    </w:p>
-    <w:p>
-      <w:r>
-        <w:t>Maak een DIV element aan met als ID “root”</w:t>
-      </w:r>
-    </w:p>
-    <w:p/>
-    <w:p>
-      <w:r>
-        <w:t>Vul deze code in</w:t>
-      </w:r>
-    </w:p>
-    <w:p>
-      <w:pPr>
-        <w:rPr>
-          <w:rFonts w:ascii="Consolas" w:eastAsia="Times New Roman" w:hAnsi="Consolas" w:cs="Courier New"/>
-          <w:color w:val="FF0000"/>
-          <w:sz w:val="21"/>
-          <w:szCs w:val="21"/>
-          <w:lang w:eastAsia="nl-BE"/>
-        </w:rPr>
-      </w:pPr>
-      <w:r>
-        <w:rPr>
-          <w:rFonts w:ascii="Consolas" w:eastAsia="Times New Roman" w:hAnsi="Consolas" w:cs="Courier New"/>
-          <w:color w:val="FF0000"/>
-          <w:sz w:val="21"/>
-          <w:szCs w:val="21"/>
-          <w:lang w:eastAsia="nl-BE"/>
-        </w:rPr>
-        <w:t xml:space="preserve">import </w:t>
-      </w:r>
-      <w:proofErr w:type="spellStart"/>
-      <w:r>
-        <w:rPr>
-          <w:rFonts w:ascii="Consolas" w:eastAsia="Times New Roman" w:hAnsi="Consolas" w:cs="Courier New"/>
-          <w:color w:val="FF0000"/>
-          <w:sz w:val="21"/>
-          <w:szCs w:val="21"/>
-          <w:lang w:eastAsia="nl-BE"/>
-        </w:rPr>
+        <w:t>Performantie</w:t>
+      </w:r>
+      <w:proofErr w:type="spellEnd"/>
+      <w:r>
+        <w:t>:</w:t>
+      </w:r>
+    </w:p>
+    <w:p>
+      <w:r>
+        <w:t xml:space="preserve">Angular2:  Zoals hierboven al werd vermeld wordt er voor elk component een binding aangemaakt om het verschil in de DOM te controleren. </w:t>
+      </w:r>
+    </w:p>
+    <w:p>
+      <w:r>
+        <w:t xml:space="preserve">Voor ReactJs gebeurt dit via een virtuele DOM concept. Dit gebeurt via een “light” DOM tree dat wordt opgeslagen op de server . Elke keer als de gebruiker communiceert met de view maakt </w:t>
+      </w:r>
+      <w:proofErr w:type="spellStart"/>
+      <w:r>
         <w:t>React</w:t>
       </w:r>
       <w:proofErr w:type="spellEnd"/>
       <w:r>
-        <w:rPr>
-          <w:rFonts w:ascii="Consolas" w:eastAsia="Times New Roman" w:hAnsi="Consolas" w:cs="Courier New"/>
-          <w:color w:val="FF0000"/>
-          <w:sz w:val="21"/>
-          <w:szCs w:val="21"/>
-          <w:lang w:eastAsia="nl-BE"/>
-        </w:rPr>
-        <w:t xml:space="preserve"> </w:t>
-      </w:r>
-      <w:proofErr w:type="spellStart"/>
-      <w:r>
-        <w:rPr>
-          <w:rFonts w:ascii="Consolas" w:eastAsia="Times New Roman" w:hAnsi="Consolas" w:cs="Courier New"/>
-          <w:color w:val="FF0000"/>
-          <w:sz w:val="21"/>
-          <w:szCs w:val="21"/>
-          <w:lang w:eastAsia="nl-BE"/>
-        </w:rPr>
-        <w:t>from</w:t>
-      </w:r>
-      <w:proofErr w:type="spellEnd"/>
-      <w:r>
-        <w:rPr>
-          <w:rFonts w:ascii="Consolas" w:eastAsia="Times New Roman" w:hAnsi="Consolas" w:cs="Courier New"/>
-          <w:color w:val="FF0000"/>
-          <w:sz w:val="21"/>
-          <w:szCs w:val="21"/>
-          <w:lang w:eastAsia="nl-BE"/>
-        </w:rPr>
-        <w:t xml:space="preserve"> '</w:t>
-      </w:r>
-      <w:proofErr w:type="spellStart"/>
-      <w:r>
-        <w:rPr>
-          <w:rFonts w:ascii="Consolas" w:eastAsia="Times New Roman" w:hAnsi="Consolas" w:cs="Courier New"/>
-          <w:color w:val="FF0000"/>
-          <w:sz w:val="21"/>
-          <w:szCs w:val="21"/>
-          <w:lang w:eastAsia="nl-BE"/>
-        </w:rPr>
-        <w:t>react</w:t>
-      </w:r>
-      <w:proofErr w:type="spellEnd"/>
-      <w:r>
-        <w:rPr>
-          <w:rFonts w:ascii="Consolas" w:eastAsia="Times New Roman" w:hAnsi="Consolas" w:cs="Courier New"/>
-          <w:color w:val="FF0000"/>
-          <w:sz w:val="21"/>
-          <w:szCs w:val="21"/>
-          <w:lang w:eastAsia="nl-BE"/>
-        </w:rPr>
-        <w:t>';</w:t>
-      </w:r>
-    </w:p>
-    <w:p>
-      <w:pPr>
-        <w:rPr>
-          <w:rFonts w:ascii="Consolas" w:eastAsia="Times New Roman" w:hAnsi="Consolas" w:cs="Courier New"/>
-          <w:color w:val="FF0000"/>
-          <w:sz w:val="21"/>
-          <w:szCs w:val="21"/>
-          <w:lang w:eastAsia="nl-BE"/>
-        </w:rPr>
-      </w:pPr>
-      <w:r>
-        <w:rPr>
-          <w:rFonts w:ascii="Consolas" w:eastAsia="Times New Roman" w:hAnsi="Consolas" w:cs="Courier New"/>
-          <w:color w:val="FF0000"/>
-          <w:sz w:val="21"/>
-          <w:szCs w:val="21"/>
-          <w:lang w:eastAsia="nl-BE"/>
-        </w:rPr>
-        <w:t xml:space="preserve">import </w:t>
-      </w:r>
-      <w:proofErr w:type="spellStart"/>
-      <w:r>
-        <w:rPr>
-          <w:rFonts w:ascii="Consolas" w:eastAsia="Times New Roman" w:hAnsi="Consolas" w:cs="Courier New"/>
-          <w:color w:val="FF0000"/>
-          <w:sz w:val="21"/>
-          <w:szCs w:val="21"/>
-          <w:lang w:eastAsia="nl-BE"/>
-        </w:rPr>
-        <w:t>ReactDOM</w:t>
-      </w:r>
-      <w:proofErr w:type="spellEnd"/>
-      <w:r>
-        <w:rPr>
-          <w:rFonts w:ascii="Consolas" w:eastAsia="Times New Roman" w:hAnsi="Consolas" w:cs="Courier New"/>
-          <w:color w:val="FF0000"/>
-          <w:sz w:val="21"/>
-          <w:szCs w:val="21"/>
-          <w:lang w:eastAsia="nl-BE"/>
-        </w:rPr>
-        <w:t xml:space="preserve"> </w:t>
-      </w:r>
-      <w:proofErr w:type="spellStart"/>
-      <w:r>
-        <w:rPr>
-          <w:rFonts w:ascii="Consolas" w:eastAsia="Times New Roman" w:hAnsi="Consolas" w:cs="Courier New"/>
-          <w:color w:val="FF0000"/>
-          <w:sz w:val="21"/>
-          <w:szCs w:val="21"/>
-          <w:lang w:eastAsia="nl-BE"/>
-        </w:rPr>
-        <w:t>from</w:t>
-      </w:r>
-      <w:proofErr w:type="spellEnd"/>
-      <w:r>
-        <w:rPr>
-          <w:rFonts w:ascii="Consolas" w:eastAsia="Times New Roman" w:hAnsi="Consolas" w:cs="Courier New"/>
-          <w:color w:val="FF0000"/>
-          <w:sz w:val="21"/>
-          <w:szCs w:val="21"/>
-          <w:lang w:eastAsia="nl-BE"/>
-        </w:rPr>
-        <w:t xml:space="preserve"> '</w:t>
-      </w:r>
-      <w:proofErr w:type="spellStart"/>
-      <w:r>
-        <w:rPr>
-          <w:rFonts w:ascii="Consolas" w:eastAsia="Times New Roman" w:hAnsi="Consolas" w:cs="Courier New"/>
-          <w:color w:val="FF0000"/>
-          <w:sz w:val="21"/>
-          <w:szCs w:val="21"/>
-          <w:lang w:eastAsia="nl-BE"/>
-        </w:rPr>
-        <w:t>react</w:t>
-      </w:r>
-      <w:proofErr w:type="spellEnd"/>
-      <w:r>
-        <w:rPr>
-          <w:rFonts w:ascii="Consolas" w:eastAsia="Times New Roman" w:hAnsi="Consolas" w:cs="Courier New"/>
-          <w:color w:val="FF0000"/>
-          <w:sz w:val="21"/>
-          <w:szCs w:val="21"/>
-          <w:lang w:eastAsia="nl-BE"/>
-        </w:rPr>
-        <w:t>-dom';</w:t>
-      </w:r>
-    </w:p>
-    <w:p>
-      <w:pPr>
-        <w:rPr>
-          <w:rFonts w:ascii="Consolas" w:eastAsia="Times New Roman" w:hAnsi="Consolas" w:cs="Courier New"/>
-          <w:color w:val="FF0000"/>
-          <w:sz w:val="21"/>
-          <w:szCs w:val="21"/>
-          <w:lang w:eastAsia="nl-BE"/>
-        </w:rPr>
-      </w:pPr>
-    </w:p>
-    <w:p>
-      <w:pPr>
-        <w:rPr>
-          <w:rFonts w:ascii="Consolas" w:eastAsia="Times New Roman" w:hAnsi="Consolas" w:cs="Courier New"/>
-          <w:color w:val="FF0000"/>
-          <w:sz w:val="21"/>
-          <w:szCs w:val="21"/>
-          <w:lang w:eastAsia="nl-BE"/>
-        </w:rPr>
-      </w:pPr>
-      <w:proofErr w:type="spellStart"/>
-      <w:r>
-        <w:rPr>
-          <w:rFonts w:ascii="Consolas" w:eastAsia="Times New Roman" w:hAnsi="Consolas" w:cs="Courier New"/>
-          <w:color w:val="FF0000"/>
-          <w:sz w:val="21"/>
-          <w:szCs w:val="21"/>
-          <w:lang w:eastAsia="nl-BE"/>
-        </w:rPr>
-        <w:t>ReactDOM.render</w:t>
-      </w:r>
-      <w:proofErr w:type="spellEnd"/>
-      <w:r>
-        <w:rPr>
-          <w:rFonts w:ascii="Consolas" w:eastAsia="Times New Roman" w:hAnsi="Consolas" w:cs="Courier New"/>
-          <w:color w:val="FF0000"/>
-          <w:sz w:val="21"/>
-          <w:szCs w:val="21"/>
-          <w:lang w:eastAsia="nl-BE"/>
-        </w:rPr>
-        <w:t>(</w:t>
-      </w:r>
-    </w:p>
-    <w:p>
-      <w:pPr>
-        <w:rPr>
-          <w:rFonts w:ascii="Consolas" w:eastAsia="Times New Roman" w:hAnsi="Consolas" w:cs="Courier New"/>
-          <w:color w:val="FF0000"/>
-          <w:sz w:val="21"/>
-          <w:szCs w:val="21"/>
-          <w:lang w:eastAsia="nl-BE"/>
-        </w:rPr>
-      </w:pPr>
-      <w:r>
-        <w:rPr>
-          <w:rFonts w:ascii="Consolas" w:eastAsia="Times New Roman" w:hAnsi="Consolas" w:cs="Courier New"/>
-          <w:color w:val="FF0000"/>
-          <w:sz w:val="21"/>
-          <w:szCs w:val="21"/>
-          <w:lang w:eastAsia="nl-BE"/>
-        </w:rPr>
-        <w:t xml:space="preserve">  &lt;h1&gt;</w:t>
-      </w:r>
-      <w:proofErr w:type="spellStart"/>
-      <w:r>
-        <w:rPr>
-          <w:rFonts w:ascii="Consolas" w:eastAsia="Times New Roman" w:hAnsi="Consolas" w:cs="Courier New"/>
-          <w:color w:val="FF0000"/>
-          <w:sz w:val="21"/>
-          <w:szCs w:val="21"/>
-          <w:lang w:eastAsia="nl-BE"/>
-        </w:rPr>
-        <w:t>Hello</w:t>
-      </w:r>
-      <w:proofErr w:type="spellEnd"/>
-      <w:r>
-        <w:rPr>
-          <w:rFonts w:ascii="Consolas" w:eastAsia="Times New Roman" w:hAnsi="Consolas" w:cs="Courier New"/>
-          <w:color w:val="FF0000"/>
-          <w:sz w:val="21"/>
-          <w:szCs w:val="21"/>
-          <w:lang w:eastAsia="nl-BE"/>
-        </w:rPr>
-        <w:t xml:space="preserve">, </w:t>
-      </w:r>
-      <w:proofErr w:type="spellStart"/>
-      <w:r>
-        <w:rPr>
-          <w:rFonts w:ascii="Consolas" w:eastAsia="Times New Roman" w:hAnsi="Consolas" w:cs="Courier New"/>
-          <w:color w:val="FF0000"/>
-          <w:sz w:val="21"/>
-          <w:szCs w:val="21"/>
-          <w:lang w:eastAsia="nl-BE"/>
-        </w:rPr>
-        <w:t>world</w:t>
-      </w:r>
-      <w:proofErr w:type="spellEnd"/>
-      <w:r>
-        <w:rPr>
-          <w:rFonts w:ascii="Consolas" w:eastAsia="Times New Roman" w:hAnsi="Consolas" w:cs="Courier New"/>
-          <w:color w:val="FF0000"/>
-          <w:sz w:val="21"/>
-          <w:szCs w:val="21"/>
-          <w:lang w:eastAsia="nl-BE"/>
-        </w:rPr>
-        <w:t>!&lt;/h1&gt;,</w:t>
-      </w:r>
-    </w:p>
-    <w:p>
-      <w:pPr>
-        <w:rPr>
-          <w:rFonts w:ascii="Consolas" w:eastAsia="Times New Roman" w:hAnsi="Consolas" w:cs="Courier New"/>
-          <w:color w:val="FF0000"/>
-          <w:sz w:val="21"/>
-          <w:szCs w:val="21"/>
-          <w:lang w:eastAsia="nl-BE"/>
-        </w:rPr>
-      </w:pPr>
-      <w:r>
-        <w:rPr>
-          <w:rFonts w:ascii="Consolas" w:eastAsia="Times New Roman" w:hAnsi="Consolas" w:cs="Courier New"/>
-          <w:color w:val="FF0000"/>
-          <w:sz w:val="21"/>
-          <w:szCs w:val="21"/>
-          <w:lang w:eastAsia="nl-BE"/>
-        </w:rPr>
-        <w:t xml:space="preserve">  </w:t>
-      </w:r>
-      <w:proofErr w:type="spellStart"/>
-      <w:r>
-        <w:rPr>
-          <w:rFonts w:ascii="Consolas" w:eastAsia="Times New Roman" w:hAnsi="Consolas" w:cs="Courier New"/>
-          <w:color w:val="FF0000"/>
-          <w:sz w:val="21"/>
-          <w:szCs w:val="21"/>
-          <w:lang w:eastAsia="nl-BE"/>
-        </w:rPr>
-        <w:t>document.getElementById</w:t>
-      </w:r>
-      <w:proofErr w:type="spellEnd"/>
-      <w:r>
-        <w:rPr>
-          <w:rFonts w:ascii="Consolas" w:eastAsia="Times New Roman" w:hAnsi="Consolas" w:cs="Courier New"/>
-          <w:color w:val="FF0000"/>
-          <w:sz w:val="21"/>
-          <w:szCs w:val="21"/>
-          <w:lang w:eastAsia="nl-BE"/>
-        </w:rPr>
-        <w:t>('root')</w:t>
-      </w:r>
-    </w:p>
-    <w:p>
-      <w:pPr>
-        <w:rPr>
-          <w:color w:val="FF0000"/>
-        </w:rPr>
-      </w:pPr>
-      <w:r>
-        <w:rPr>
-          <w:rFonts w:ascii="Consolas" w:eastAsia="Times New Roman" w:hAnsi="Consolas" w:cs="Courier New"/>
-          <w:color w:val="FF0000"/>
-          <w:sz w:val="21"/>
-          <w:szCs w:val="21"/>
-          <w:lang w:eastAsia="nl-BE"/>
-        </w:rPr>
-        <w:t>);</w:t>
-      </w:r>
-    </w:p>
-    <w:p>
-      <w:pPr>
-        <w:rPr>
-          <w:u w:val="single"/>
-        </w:rPr>
-      </w:pPr>
-    </w:p>
-    <w:p>
-      <w:pPr>
-        <w:rPr>
-          <w:u w:val="single"/>
-        </w:rPr>
-      </w:pPr>
-    </w:p>
-    <w:p/>
-    <w:p/>
-    <w:p/>
-    <w:p/>
-    <w:p/>
-    <w:p/>
-    <w:p/>
-    <w:p/>
-    <w:p/>
-    <w:p/>
-    <w:p/>
-    <w:p/>
-    <w:p/>
-    <w:p/>
-    <w:p/>
-    <w:p/>
-    <w:p/>
-    <w:p/>
-    <w:p/>
-    <w:p/>
-    <w:p/>
-    <w:p/>
-    <w:p/>
-    <w:p/>
-    <w:p/>
-    <w:p/>
-    <w:p/>
-    <w:p/>
-    <w:p/>
-    <w:p/>
-    <w:p/>
-    <w:p/>
-    <w:p/>
+        <w:t xml:space="preserve"> een nieuwe virtuele DOM aan waarmee deze wordt vergeleken met de vorige light DOM. Nadat </w:t>
+      </w:r>
+      <w:proofErr w:type="spellStart"/>
+      <w:r>
+        <w:t>React</w:t>
+      </w:r>
+      <w:proofErr w:type="spellEnd"/>
+      <w:r>
+        <w:t xml:space="preserve"> al de verschillen heeft gevonden tussen de 2 </w:t>
+      </w:r>
+      <w:proofErr w:type="spellStart"/>
+      <w:r>
+        <w:t>models</w:t>
+      </w:r>
+      <w:proofErr w:type="spellEnd"/>
+      <w:r>
+        <w:t xml:space="preserve"> zal de nieuwe virtuele DOM worden opgebouwd. Al deze processen worden door de server onderhouden zodat de “load” van de browser minimaal blijft.</w:t>
+      </w:r>
+      <w:bookmarkStart w:id="0" w:name="_GoBack"/>
+      <w:bookmarkEnd w:id="0"/>
+    </w:p>
+    <w:p/>
+    <w:p>
+      <w:r>
+        <w:rPr>
+          <w:noProof/>
+        </w:rPr>
+        <w:drawing>
+          <wp:inline distT="0" distB="0" distL="0" distR="0">
+            <wp:extent cx="5760720" cy="3597275"/>
+            <wp:effectExtent l="0" t="0" r="0" b="3175"/>
+            <wp:docPr id="1" name="Afbeelding 1"/>
+            <wp:cNvGraphicFramePr>
+              <a:graphicFrameLocks xmlns:a="http://schemas.openxmlformats.org/drawingml/2006/main" noChangeAspect="1"/>
+            </wp:cNvGraphicFramePr>
+            <a:graphic xmlns:a="http://schemas.openxmlformats.org/drawingml/2006/main">
+              <a:graphicData uri="http://schemas.openxmlformats.org/drawingml/2006/picture">
+                <pic:pic xmlns:pic="http://schemas.openxmlformats.org/drawingml/2006/picture">
+                  <pic:nvPicPr>
+                    <pic:cNvPr id="1" name="angular-2-features-and-react-js-features-comparison-2.jpg"/>
+                    <pic:cNvPicPr/>
+                  </pic:nvPicPr>
+                  <pic:blipFill>
+                    <a:blip r:embed="rId7">
+                      <a:extLst>
+                        <a:ext uri="{28A0092B-C50C-407E-A947-70E740481C1C}">
+                          <a14:useLocalDpi xmlns:a14="http://schemas.microsoft.com/office/drawing/2010/main" val="0"/>
+                        </a:ext>
+                      </a:extLst>
+                    </a:blip>
+                    <a:stretch>
+                      <a:fillRect/>
+                    </a:stretch>
+                  </pic:blipFill>
+                  <pic:spPr>
+                    <a:xfrm>
+                      <a:off x="0" y="0"/>
+                      <a:ext cx="5760720" cy="3597275"/>
+                    </a:xfrm>
+                    <a:prstGeom prst="rect">
+                      <a:avLst/>
+                    </a:prstGeom>
+                  </pic:spPr>
+                </pic:pic>
+              </a:graphicData>
+            </a:graphic>
+          </wp:inline>
+        </w:drawing>
+      </w:r>
+    </w:p>
+    <w:p/>
+    <w:p/>
+    <w:p/>
+    <w:p/>
+    <w:p/>
+    <w:p/>
+    <w:p/>
+    <w:p/>
+    <w:p/>
+    <w:p/>
+    <w:p/>
+    <w:p/>
+    <w:p/>
+    <w:p/>
+    <w:p/>
+    <w:p/>
+    <w:p/>
+    <w:p/>
+    <w:p/>
+    <w:p/>
+    <w:p/>
+    <w:p/>
+    <w:p/>
+    <w:p/>
+    <w:p/>
+    <w:p/>
+    <w:p/>
+    <w:p>
+      <w:r>
+        <w:t>Conclusie</w:t>
+      </w:r>
+    </w:p>
+    <w:p>
+      <w:r>
+        <w:t xml:space="preserve">Voor het opzetten van een web app is </w:t>
+      </w:r>
+      <w:proofErr w:type="spellStart"/>
+      <w:r>
+        <w:t>Angular</w:t>
+      </w:r>
+      <w:proofErr w:type="spellEnd"/>
+      <w:r>
+        <w:t xml:space="preserve"> 2 de snelste</w:t>
+      </w:r>
+    </w:p>
+    <w:p>
+      <w:r>
+        <w:t xml:space="preserve">Wanneer </w:t>
+      </w:r>
+      <w:proofErr w:type="spellStart"/>
+      <w:r>
+        <w:t>performantie</w:t>
+      </w:r>
+      <w:proofErr w:type="spellEnd"/>
+      <w:r>
+        <w:t xml:space="preserve"> de belangrijkste aspect is om te kiezen tussen de 2 </w:t>
+      </w:r>
+      <w:proofErr w:type="spellStart"/>
+      <w:r>
+        <w:t>frameworks</w:t>
+      </w:r>
+      <w:proofErr w:type="spellEnd"/>
+      <w:r>
+        <w:t xml:space="preserve"> is ReactJs  het snelste </w:t>
+      </w:r>
+      <w:proofErr w:type="spellStart"/>
+      <w:r>
+        <w:t>framework</w:t>
+      </w:r>
+      <w:proofErr w:type="spellEnd"/>
+      <w:r>
+        <w:t>, zeker als men spreekt over zeer veel data dat moet worden verwerkt</w:t>
+      </w:r>
+      <w:r>
+        <w:t xml:space="preserve">. </w:t>
+      </w:r>
+    </w:p>
+    <w:p>
+      <w:r>
+        <w:t xml:space="preserve">Als men de web app wilt omzetten naar native is </w:t>
+      </w:r>
+      <w:proofErr w:type="spellStart"/>
+      <w:r>
+        <w:t>ReactJS</w:t>
+      </w:r>
+      <w:proofErr w:type="spellEnd"/>
+      <w:r>
+        <w:t xml:space="preserve"> de beste keuze met zijn </w:t>
+      </w:r>
+      <w:proofErr w:type="spellStart"/>
+      <w:r>
+        <w:t>React</w:t>
+      </w:r>
+      <w:proofErr w:type="spellEnd"/>
+      <w:r>
+        <w:t xml:space="preserve"> Native</w:t>
+      </w:r>
+    </w:p>
     <w:p/>
     <w:p/>
     <w:p/>
@@ -1548,7 +1767,7 @@
       </w:r>
     </w:p>
     <w:p>
-      <w:hyperlink r:id="rId6" w:history="1">
+      <w:hyperlink r:id="rId8" w:history="1">
         <w:r>
           <w:rPr>
             <w:rStyle w:val="Hyperlink"/>
@@ -1558,7 +1777,7 @@
       </w:hyperlink>
     </w:p>
     <w:p>
-      <w:hyperlink r:id="rId7" w:history="1">
+      <w:hyperlink r:id="rId9" w:history="1">
         <w:r>
           <w:rPr>
             <w:rStyle w:val="Hyperlink"/>
@@ -1568,7 +1787,7 @@
       </w:hyperlink>
     </w:p>
     <w:p>
-      <w:hyperlink r:id="rId8" w:history="1">
+      <w:hyperlink r:id="rId10" w:history="1">
         <w:r>
           <w:rPr>
             <w:rStyle w:val="Hyperlink"/>
@@ -1578,7 +1797,12 @@
       </w:hyperlink>
     </w:p>
     <w:p>
-      <w:hyperlink r:id="rId9" w:history="1">
+      <w:pPr>
+        <w:rPr>
+          <w:rStyle w:val="Hyperlink"/>
+        </w:rPr>
+      </w:pPr>
+      <w:hyperlink r:id="rId11" w:history="1">
         <w:r>
           <w:rPr>
             <w:rStyle w:val="Hyperlink"/>
@@ -1587,6 +1811,17 @@
         </w:r>
       </w:hyperlink>
     </w:p>
+    <w:p>
+      <w:hyperlink r:id="rId12" w:history="1">
+        <w:r>
+          <w:rPr>
+            <w:rStyle w:val="Hyperlink"/>
+          </w:rPr>
+          <w:t>https://www.cleveroad.com/blog/react-vs-angular-ultimate-performance-research-2017</w:t>
+        </w:r>
+      </w:hyperlink>
+    </w:p>
+    <w:p/>
     <w:p/>
     <w:p/>
     <w:p/>
@@ -1805,6 +2040,184 @@
     </w:lvl>
   </w:abstractNum>
   <w:abstractNum w:abstractNumId="2" w15:restartNumberingAfterBreak="0">
+    <w:nsid w:val="55057B97"/>
+    <w:multiLevelType w:val="hybridMultilevel"/>
+    <w:tmpl w:val="81D08F66"/>
+    <w:lvl w:ilvl="0" w:tplc="08130011">
+      <w:start w:val="4"/>
+      <w:numFmt w:val="decimal"/>
+      <w:lvlText w:val="%1)"/>
+      <w:lvlJc w:val="left"/>
+      <w:pPr>
+        <w:ind w:left="720" w:hanging="360"/>
+      </w:pPr>
+      <w:rPr>
+        <w:rFonts w:hint="default"/>
+      </w:rPr>
+    </w:lvl>
+    <w:lvl w:ilvl="1" w:tplc="08130019" w:tentative="1">
+      <w:start w:val="1"/>
+      <w:numFmt w:val="lowerLetter"/>
+      <w:lvlText w:val="%2."/>
+      <w:lvlJc w:val="left"/>
+      <w:pPr>
+        <w:ind w:left="1440" w:hanging="360"/>
+      </w:pPr>
+    </w:lvl>
+    <w:lvl w:ilvl="2" w:tplc="0813001B" w:tentative="1">
+      <w:start w:val="1"/>
+      <w:numFmt w:val="lowerRoman"/>
+      <w:lvlText w:val="%3."/>
+      <w:lvlJc w:val="right"/>
+      <w:pPr>
+        <w:ind w:left="2160" w:hanging="180"/>
+      </w:pPr>
+    </w:lvl>
+    <w:lvl w:ilvl="3" w:tplc="0813000F" w:tentative="1">
+      <w:start w:val="1"/>
+      <w:numFmt w:val="decimal"/>
+      <w:lvlText w:val="%4."/>
+      <w:lvlJc w:val="left"/>
+      <w:pPr>
+        <w:ind w:left="2880" w:hanging="360"/>
+      </w:pPr>
+    </w:lvl>
+    <w:lvl w:ilvl="4" w:tplc="08130019" w:tentative="1">
+      <w:start w:val="1"/>
+      <w:numFmt w:val="lowerLetter"/>
+      <w:lvlText w:val="%5."/>
+      <w:lvlJc w:val="left"/>
+      <w:pPr>
+        <w:ind w:left="3600" w:hanging="360"/>
+      </w:pPr>
+    </w:lvl>
+    <w:lvl w:ilvl="5" w:tplc="0813001B" w:tentative="1">
+      <w:start w:val="1"/>
+      <w:numFmt w:val="lowerRoman"/>
+      <w:lvlText w:val="%6."/>
+      <w:lvlJc w:val="right"/>
+      <w:pPr>
+        <w:ind w:left="4320" w:hanging="180"/>
+      </w:pPr>
+    </w:lvl>
+    <w:lvl w:ilvl="6" w:tplc="0813000F" w:tentative="1">
+      <w:start w:val="1"/>
+      <w:numFmt w:val="decimal"/>
+      <w:lvlText w:val="%7."/>
+      <w:lvlJc w:val="left"/>
+      <w:pPr>
+        <w:ind w:left="5040" w:hanging="360"/>
+      </w:pPr>
+    </w:lvl>
+    <w:lvl w:ilvl="7" w:tplc="08130019" w:tentative="1">
+      <w:start w:val="1"/>
+      <w:numFmt w:val="lowerLetter"/>
+      <w:lvlText w:val="%8."/>
+      <w:lvlJc w:val="left"/>
+      <w:pPr>
+        <w:ind w:left="5760" w:hanging="360"/>
+      </w:pPr>
+    </w:lvl>
+    <w:lvl w:ilvl="8" w:tplc="0813001B" w:tentative="1">
+      <w:start w:val="1"/>
+      <w:numFmt w:val="lowerRoman"/>
+      <w:lvlText w:val="%9."/>
+      <w:lvlJc w:val="right"/>
+      <w:pPr>
+        <w:ind w:left="6480" w:hanging="180"/>
+      </w:pPr>
+    </w:lvl>
+  </w:abstractNum>
+  <w:abstractNum w:abstractNumId="3" w15:restartNumberingAfterBreak="0">
+    <w:nsid w:val="55130468"/>
+    <w:multiLevelType w:val="hybridMultilevel"/>
+    <w:tmpl w:val="C6A41C16"/>
+    <w:lvl w:ilvl="0" w:tplc="08130011">
+      <w:start w:val="6"/>
+      <w:numFmt w:val="decimal"/>
+      <w:lvlText w:val="%1)"/>
+      <w:lvlJc w:val="left"/>
+      <w:pPr>
+        <w:ind w:left="720" w:hanging="360"/>
+      </w:pPr>
+      <w:rPr>
+        <w:rFonts w:hint="default"/>
+      </w:rPr>
+    </w:lvl>
+    <w:lvl w:ilvl="1" w:tplc="08130019" w:tentative="1">
+      <w:start w:val="1"/>
+      <w:numFmt w:val="lowerLetter"/>
+      <w:lvlText w:val="%2."/>
+      <w:lvlJc w:val="left"/>
+      <w:pPr>
+        <w:ind w:left="1440" w:hanging="360"/>
+      </w:pPr>
+    </w:lvl>
+    <w:lvl w:ilvl="2" w:tplc="0813001B" w:tentative="1">
+      <w:start w:val="1"/>
+      <w:numFmt w:val="lowerRoman"/>
+      <w:lvlText w:val="%3."/>
+      <w:lvlJc w:val="right"/>
+      <w:pPr>
+        <w:ind w:left="2160" w:hanging="180"/>
+      </w:pPr>
+    </w:lvl>
+    <w:lvl w:ilvl="3" w:tplc="0813000F" w:tentative="1">
+      <w:start w:val="1"/>
+      <w:numFmt w:val="decimal"/>
+      <w:lvlText w:val="%4."/>
+      <w:lvlJc w:val="left"/>
+      <w:pPr>
+        <w:ind w:left="2880" w:hanging="360"/>
+      </w:pPr>
+    </w:lvl>
+    <w:lvl w:ilvl="4" w:tplc="08130019" w:tentative="1">
+      <w:start w:val="1"/>
+      <w:numFmt w:val="lowerLetter"/>
+      <w:lvlText w:val="%5."/>
+      <w:lvlJc w:val="left"/>
+      <w:pPr>
+        <w:ind w:left="3600" w:hanging="360"/>
+      </w:pPr>
+    </w:lvl>
+    <w:lvl w:ilvl="5" w:tplc="0813001B" w:tentative="1">
+      <w:start w:val="1"/>
+      <w:numFmt w:val="lowerRoman"/>
+      <w:lvlText w:val="%6."/>
+      <w:lvlJc w:val="right"/>
+      <w:pPr>
+        <w:ind w:left="4320" w:hanging="180"/>
+      </w:pPr>
+    </w:lvl>
+    <w:lvl w:ilvl="6" w:tplc="0813000F" w:tentative="1">
+      <w:start w:val="1"/>
+      <w:numFmt w:val="decimal"/>
+      <w:lvlText w:val="%7."/>
+      <w:lvlJc w:val="left"/>
+      <w:pPr>
+        <w:ind w:left="5040" w:hanging="360"/>
+      </w:pPr>
+    </w:lvl>
+    <w:lvl w:ilvl="7" w:tplc="08130019" w:tentative="1">
+      <w:start w:val="1"/>
+      <w:numFmt w:val="lowerLetter"/>
+      <w:lvlText w:val="%8."/>
+      <w:lvlJc w:val="left"/>
+      <w:pPr>
+        <w:ind w:left="5760" w:hanging="360"/>
+      </w:pPr>
+    </w:lvl>
+    <w:lvl w:ilvl="8" w:tplc="0813001B" w:tentative="1">
+      <w:start w:val="1"/>
+      <w:numFmt w:val="lowerRoman"/>
+      <w:lvlText w:val="%9."/>
+      <w:lvlJc w:val="right"/>
+      <w:pPr>
+        <w:ind w:left="6480" w:hanging="180"/>
+      </w:pPr>
+    </w:lvl>
+  </w:abstractNum>
+  <w:abstractNum w:abstractNumId="4" w15:restartNumberingAfterBreak="0">
     <w:nsid w:val="681A03C8"/>
     <w:multiLevelType w:val="hybridMultilevel"/>
     <w:tmpl w:val="266202E8"/>
@@ -1917,7 +2330,120 @@
       </w:rPr>
     </w:lvl>
   </w:abstractNum>
-  <w:abstractNum w:abstractNumId="3" w15:restartNumberingAfterBreak="0">
+  <w:abstractNum w:abstractNumId="5" w15:restartNumberingAfterBreak="0">
+    <w:nsid w:val="6AAB65F8"/>
+    <w:multiLevelType w:val="hybridMultilevel"/>
+    <w:tmpl w:val="8592A31C"/>
+    <w:lvl w:ilvl="0" w:tplc="2B36FEAA">
+      <w:start w:val="6"/>
+      <w:numFmt w:val="bullet"/>
+      <w:lvlText w:val=""/>
+      <w:lvlJc w:val="left"/>
+      <w:pPr>
+        <w:ind w:left="720" w:hanging="360"/>
+      </w:pPr>
+      <w:rPr>
+        <w:rFonts w:ascii="Wingdings" w:eastAsiaTheme="minorHAnsi" w:hAnsi="Wingdings" w:cstheme="minorBidi" w:hint="default"/>
+      </w:rPr>
+    </w:lvl>
+    <w:lvl w:ilvl="1" w:tplc="08130003" w:tentative="1">
+      <w:start w:val="1"/>
+      <w:numFmt w:val="bullet"/>
+      <w:lvlText w:val="o"/>
+      <w:lvlJc w:val="left"/>
+      <w:pPr>
+        <w:ind w:left="1440" w:hanging="360"/>
+      </w:pPr>
+      <w:rPr>
+        <w:rFonts w:ascii="Courier New" w:hAnsi="Courier New" w:cs="Courier New" w:hint="default"/>
+      </w:rPr>
+    </w:lvl>
+    <w:lvl w:ilvl="2" w:tplc="08130005" w:tentative="1">
+      <w:start w:val="1"/>
+      <w:numFmt w:val="bullet"/>
+      <w:lvlText w:val=""/>
+      <w:lvlJc w:val="left"/>
+      <w:pPr>
+        <w:ind w:left="2160" w:hanging="360"/>
+      </w:pPr>
+      <w:rPr>
+        <w:rFonts w:ascii="Wingdings" w:hAnsi="Wingdings" w:hint="default"/>
+      </w:rPr>
+    </w:lvl>
+    <w:lvl w:ilvl="3" w:tplc="08130001" w:tentative="1">
+      <w:start w:val="1"/>
+      <w:numFmt w:val="bullet"/>
+      <w:lvlText w:val=""/>
+      <w:lvlJc w:val="left"/>
+      <w:pPr>
+        <w:ind w:left="2880" w:hanging="360"/>
+      </w:pPr>
+      <w:rPr>
+        <w:rFonts w:ascii="Symbol" w:hAnsi="Symbol" w:hint="default"/>
+      </w:rPr>
+    </w:lvl>
+    <w:lvl w:ilvl="4" w:tplc="08130003" w:tentative="1">
+      <w:start w:val="1"/>
+      <w:numFmt w:val="bullet"/>
+      <w:lvlText w:val="o"/>
+      <w:lvlJc w:val="left"/>
+      <w:pPr>
+        <w:ind w:left="3600" w:hanging="360"/>
+      </w:pPr>
+      <w:rPr>
+        <w:rFonts w:ascii="Courier New" w:hAnsi="Courier New" w:cs="Courier New" w:hint="default"/>
+      </w:rPr>
+    </w:lvl>
+    <w:lvl w:ilvl="5" w:tplc="08130005" w:tentative="1">
+      <w:start w:val="1"/>
+      <w:numFmt w:val="bullet"/>
+      <w:lvlText w:val=""/>
+      <w:lvlJc w:val="left"/>
+      <w:pPr>
+        <w:ind w:left="4320" w:hanging="360"/>
+      </w:pPr>
+      <w:rPr>
+        <w:rFonts w:ascii="Wingdings" w:hAnsi="Wingdings" w:hint="default"/>
+      </w:rPr>
+    </w:lvl>
+    <w:lvl w:ilvl="6" w:tplc="08130001" w:tentative="1">
+      <w:start w:val="1"/>
+      <w:numFmt w:val="bullet"/>
+      <w:lvlText w:val=""/>
+      <w:lvlJc w:val="left"/>
+      <w:pPr>
+        <w:ind w:left="5040" w:hanging="360"/>
+      </w:pPr>
+      <w:rPr>
+        <w:rFonts w:ascii="Symbol" w:hAnsi="Symbol" w:hint="default"/>
+      </w:rPr>
+    </w:lvl>
+    <w:lvl w:ilvl="7" w:tplc="08130003" w:tentative="1">
+      <w:start w:val="1"/>
+      <w:numFmt w:val="bullet"/>
+      <w:lvlText w:val="o"/>
+      <w:lvlJc w:val="left"/>
+      <w:pPr>
+        <w:ind w:left="5760" w:hanging="360"/>
+      </w:pPr>
+      <w:rPr>
+        <w:rFonts w:ascii="Courier New" w:hAnsi="Courier New" w:cs="Courier New" w:hint="default"/>
+      </w:rPr>
+    </w:lvl>
+    <w:lvl w:ilvl="8" w:tplc="08130005" w:tentative="1">
+      <w:start w:val="1"/>
+      <w:numFmt w:val="bullet"/>
+      <w:lvlText w:val=""/>
+      <w:lvlJc w:val="left"/>
+      <w:pPr>
+        <w:ind w:left="6480" w:hanging="360"/>
+      </w:pPr>
+      <w:rPr>
+        <w:rFonts w:ascii="Wingdings" w:hAnsi="Wingdings" w:hint="default"/>
+      </w:rPr>
+    </w:lvl>
+  </w:abstractNum>
+  <w:abstractNum w:abstractNumId="6" w15:restartNumberingAfterBreak="0">
     <w:nsid w:val="7A0D24D5"/>
     <w:multiLevelType w:val="hybridMultilevel"/>
     <w:tmpl w:val="71540480"/>
@@ -2007,7 +2533,7 @@
     </w:lvl>
   </w:abstractNum>
   <w:num w:numId="1">
-    <w:abstractNumId w:val="3"/>
+    <w:abstractNumId w:val="6"/>
   </w:num>
   <w:num w:numId="2">
     <w:abstractNumId w:val="0"/>
@@ -2016,7 +2542,16 @@
     <w:abstractNumId w:val="1"/>
   </w:num>
   <w:num w:numId="4">
+    <w:abstractNumId w:val="4"/>
+  </w:num>
+  <w:num w:numId="5">
     <w:abstractNumId w:val="2"/>
+  </w:num>
+  <w:num w:numId="6">
+    <w:abstractNumId w:val="3"/>
+  </w:num>
+  <w:num w:numId="7">
+    <w:abstractNumId w:val="5"/>
   </w:num>
 </w:numbering>
 </file>
@@ -2548,6 +3083,15 @@
     <w:basedOn w:val="Standaardalinea-lettertype"/>
     <w:rsid w:val="001E76BB"/>
   </w:style>
+  <w:style w:type="paragraph" w:styleId="Geenafstand">
+    <w:name w:val="No Spacing"/>
+    <w:uiPriority w:val="1"/>
+    <w:qFormat/>
+    <w:rsid w:val="00DA1550"/>
+    <w:pPr>
+      <w:spacing w:after="0" w:line="240" w:lineRule="auto"/>
+    </w:pPr>
+  </w:style>
 </w:styles>
 </file>
 

</xml_diff>

<commit_message>
verschillen reactjs vs angular 2 helemaal af
</commit_message>
<xml_diff>
--- a/vergelijkende studie/slidedeck/Angular 2 vs ReactJs.docx
+++ b/vergelijkende studie/slidedeck/Angular 2 vs ReactJs.docx
@@ -155,6 +155,14 @@
           <w:szCs w:val="30"/>
           <w:u w:val="single"/>
         </w:rPr>
+        <w:t xml:space="preserve"> 2</w:t>
+      </w:r>
+      <w:r>
+        <w:rPr>
+          <w:sz w:val="30"/>
+          <w:szCs w:val="30"/>
+          <w:u w:val="single"/>
+        </w:rPr>
         <w:t xml:space="preserve"> </w:t>
       </w:r>
       <w:proofErr w:type="spellStart"/>
@@ -243,7 +251,15 @@
         </w:numPr>
       </w:pPr>
       <w:r>
-        <w:t>Overeenkomsten</w:t>
+        <w:t xml:space="preserve">Benodigdheden voor </w:t>
+      </w:r>
+      <w:proofErr w:type="spellStart"/>
+      <w:r>
+        <w:t>Angular</w:t>
+      </w:r>
+      <w:proofErr w:type="spellEnd"/>
+      <w:r>
+        <w:t xml:space="preserve"> 2  en ReactJs</w:t>
       </w:r>
     </w:p>
     <w:p>
@@ -255,15 +271,7 @@
         </w:numPr>
       </w:pPr>
       <w:r>
-        <w:t xml:space="preserve">Benodigdheden voor </w:t>
-      </w:r>
-      <w:proofErr w:type="spellStart"/>
-      <w:r>
-        <w:t>Angular</w:t>
-      </w:r>
-      <w:proofErr w:type="spellEnd"/>
-      <w:r>
-        <w:t xml:space="preserve"> 2  en ReactJs</w:t>
+        <w:t>ReactJs</w:t>
       </w:r>
     </w:p>
     <w:p>
@@ -274,8 +282,13 @@
           <w:numId w:val="1"/>
         </w:numPr>
       </w:pPr>
-      <w:r>
-        <w:t>ReactJs</w:t>
+      <w:proofErr w:type="spellStart"/>
+      <w:r>
+        <w:t>Angular</w:t>
+      </w:r>
+      <w:proofErr w:type="spellEnd"/>
+      <w:r>
+        <w:t xml:space="preserve"> 2</w:t>
       </w:r>
     </w:p>
     <w:p>
@@ -286,13 +299,11 @@
           <w:numId w:val="1"/>
         </w:numPr>
       </w:pPr>
-      <w:proofErr w:type="spellStart"/>
-      <w:r>
-        <w:t>Angular</w:t>
-      </w:r>
-      <w:proofErr w:type="spellEnd"/>
-      <w:r>
-        <w:t xml:space="preserve"> 2</w:t>
+      <w:r>
+        <w:t>Leercurve</w:t>
+      </w:r>
+      <w:r>
+        <w:t xml:space="preserve"> + verschillen</w:t>
       </w:r>
     </w:p>
     <w:p>
@@ -304,10 +315,7 @@
         </w:numPr>
       </w:pPr>
       <w:r>
-        <w:t>Leercurve</w:t>
-      </w:r>
-      <w:r>
-        <w:t xml:space="preserve"> + verschillen</w:t>
+        <w:t>Conclusie</w:t>
       </w:r>
     </w:p>
     <w:p>
@@ -319,21 +327,10 @@
         </w:numPr>
       </w:pPr>
       <w:r>
-        <w:t>Conclusie</w:t>
-      </w:r>
-    </w:p>
-    <w:p>
-      <w:pPr>
-        <w:pStyle w:val="Lijstalinea"/>
-        <w:numPr>
-          <w:ilvl w:val="0"/>
-          <w:numId w:val="1"/>
-        </w:numPr>
-      </w:pPr>
-      <w:r>
         <w:t>Bronnen</w:t>
       </w:r>
     </w:p>
+    <w:p/>
     <w:p/>
     <w:p/>
     <w:p/>
@@ -421,29 +418,24 @@
         <w:ind w:left="708"/>
       </w:pPr>
       <w:r>
-        <w:t xml:space="preserve">Dit is een vergelijkende studie tussen 2 bekende </w:t>
-      </w:r>
-      <w:r>
-        <w:t xml:space="preserve">open-source </w:t>
+        <w:t xml:space="preserve">Dit is een vergelijkende studie tussen </w:t>
+      </w:r>
+      <w:r>
+        <w:t xml:space="preserve"> het open source </w:t>
       </w:r>
       <w:r>
         <w:t xml:space="preserve">Front End </w:t>
       </w:r>
       <w:proofErr w:type="spellStart"/>
       <w:r>
-        <w:t>frameworks</w:t>
-      </w:r>
-      <w:proofErr w:type="spellEnd"/>
-      <w:r>
-        <w:t xml:space="preserve">: </w:t>
-      </w:r>
-      <w:proofErr w:type="spellStart"/>
-      <w:r>
-        <w:t>Reactjs</w:t>
-      </w:r>
-      <w:proofErr w:type="spellEnd"/>
-      <w:r>
-        <w:t xml:space="preserve"> en </w:t>
+        <w:t>framework</w:t>
+      </w:r>
+      <w:proofErr w:type="spellEnd"/>
+      <w:r>
+        <w:t xml:space="preserve"> </w:t>
+      </w:r>
+      <w:r>
+        <w:t xml:space="preserve"> </w:t>
       </w:r>
       <w:proofErr w:type="spellStart"/>
       <w:r>
@@ -452,6 +444,17 @@
       <w:proofErr w:type="spellEnd"/>
       <w:r>
         <w:t xml:space="preserve"> 2</w:t>
+      </w:r>
+      <w:r>
+        <w:t xml:space="preserve"> en de Javascript </w:t>
+      </w:r>
+      <w:proofErr w:type="spellStart"/>
+      <w:r>
+        <w:t>library</w:t>
+      </w:r>
+      <w:proofErr w:type="spellEnd"/>
+      <w:r>
+        <w:t xml:space="preserve"> ReactJs</w:t>
       </w:r>
       <w:r>
         <w:t>.</w:t>
@@ -634,26 +637,8 @@
           <w:szCs w:val="26"/>
           <w:u w:val="single"/>
         </w:rPr>
-        <w:t>O</w:t>
-      </w:r>
-      <w:r>
-        <w:rPr>
-          <w:sz w:val="26"/>
-          <w:szCs w:val="26"/>
-          <w:u w:val="single"/>
-        </w:rPr>
-        <w:t>vereenkomsten</w:t>
-      </w:r>
-    </w:p>
-    <w:p>
-      <w:pPr>
-        <w:ind w:left="360"/>
-        <w:rPr>
-          <w:sz w:val="26"/>
-          <w:szCs w:val="26"/>
-          <w:u w:val="single"/>
-        </w:rPr>
-      </w:pPr>
+        <w:t>Benodigdheden</w:t>
+      </w:r>
     </w:p>
     <w:p>
       <w:pPr>
@@ -732,10 +717,44 @@
     </w:p>
     <w:p>
       <w:pPr>
+        <w:pStyle w:val="Geenafstand"/>
+        <w:ind w:left="360"/>
+        <w:rPr>
+          <w:rStyle w:val="Zwaar"/>
+          <w:b w:val="0"/>
+          <w:bCs w:val="0"/>
+        </w:rPr>
+      </w:pPr>
+      <w:r>
+        <w:rPr>
+          <w:rStyle w:val="Zwaar"/>
+          <w:b w:val="0"/>
+          <w:bCs w:val="0"/>
+        </w:rPr>
+        <w:t xml:space="preserve">Voor ReactJs wordt Babel aangeraden zodat </w:t>
+      </w:r>
+      <w:proofErr w:type="spellStart"/>
+      <w:r>
+        <w:rPr>
+          <w:rStyle w:val="Zwaar"/>
+          <w:b w:val="0"/>
+          <w:bCs w:val="0"/>
+        </w:rPr>
+        <w:t>ECMAScript</w:t>
+      </w:r>
+      <w:proofErr w:type="spellEnd"/>
+      <w:r>
+        <w:rPr>
+          <w:rStyle w:val="Zwaar"/>
+          <w:b w:val="0"/>
+          <w:bCs w:val="0"/>
+        </w:rPr>
+        <w:t xml:space="preserve"> 6 en JSX beter kan werken in uw (javascript) code. Babel</w:t>
+      </w:r>
+    </w:p>
+    <w:p>
+      <w:pPr>
         <w:ind w:firstLine="360"/>
-        <w:rPr>
-          <w:rStyle w:val="Hyperlink"/>
-        </w:rPr>
       </w:pPr>
     </w:p>
     <w:p>
@@ -783,72 +802,7 @@
         <w:ind w:firstLine="360"/>
       </w:pPr>
     </w:p>
-    <w:p>
-      <w:pPr>
-        <w:ind w:firstLine="360"/>
-      </w:pPr>
-    </w:p>
-    <w:p/>
-    <w:p>
-      <w:r>
-        <w:t xml:space="preserve">3) </w:t>
-      </w:r>
-      <w:r>
-        <w:t xml:space="preserve"> </w:t>
-      </w:r>
-      <w:r>
-        <w:rPr>
-          <w:u w:val="single"/>
-        </w:rPr>
-        <w:t>Benodigdheden</w:t>
-      </w:r>
-    </w:p>
-    <w:p>
-      <w:pPr>
-        <w:pStyle w:val="Geenafstand"/>
-      </w:pPr>
-      <w:r>
-        <w:t xml:space="preserve">Voor ReactJs wordt </w:t>
-      </w:r>
-      <w:r>
-        <w:rPr>
-          <w:shd w:val="clear" w:color="auto" w:fill="FFFFFF"/>
-        </w:rPr>
-        <w:t xml:space="preserve">Babel aangeraden zodat </w:t>
-      </w:r>
-      <w:proofErr w:type="spellStart"/>
-      <w:r>
-        <w:rPr>
-          <w:shd w:val="clear" w:color="auto" w:fill="FFFFFF"/>
-        </w:rPr>
-        <w:t>ECMAScript</w:t>
-      </w:r>
-      <w:proofErr w:type="spellEnd"/>
-      <w:r>
-        <w:rPr>
-          <w:shd w:val="clear" w:color="auto" w:fill="FFFFFF"/>
-        </w:rPr>
-        <w:t> 6 en</w:t>
-      </w:r>
-      <w:r>
-        <w:rPr>
-          <w:shd w:val="clear" w:color="auto" w:fill="FFFFFF"/>
-        </w:rPr>
-        <w:t xml:space="preserve"> JSX beter kan werken in uw (javascript) code</w:t>
-      </w:r>
-      <w:r>
-        <w:rPr>
-          <w:shd w:val="clear" w:color="auto" w:fill="FFFFFF"/>
-        </w:rPr>
-        <w:t xml:space="preserve">. </w:t>
-      </w:r>
-      <w:r>
-        <w:rPr>
-          <w:shd w:val="clear" w:color="auto" w:fill="FFFFFF"/>
-        </w:rPr>
-        <w:t>Babel</w:t>
-      </w:r>
-    </w:p>
+    <w:p/>
     <w:p/>
     <w:p/>
     <w:p/>
@@ -874,38 +828,12 @@
       </w:r>
     </w:p>
     <w:p>
-      <w:pPr>
-        <w:ind w:left="360"/>
-        <w:rPr>
-          <w:u w:val="single"/>
-        </w:rPr>
-      </w:pPr>
-    </w:p>
-    <w:p>
-      <w:r>
-        <w:t xml:space="preserve">Voor </w:t>
-      </w:r>
-      <w:proofErr w:type="spellStart"/>
-      <w:r>
-        <w:t>Reactj</w:t>
-      </w:r>
-      <w:proofErr w:type="spellEnd"/>
-      <w:r>
-        <w:t xml:space="preserve"> te coderen kan je gebruik maken van </w:t>
-      </w:r>
-      <w:proofErr w:type="spellStart"/>
-      <w:r>
-        <w:t>Webstorm</w:t>
-      </w:r>
-      <w:proofErr w:type="spellEnd"/>
-      <w:r>
-        <w:t xml:space="preserve"> of </w:t>
-      </w:r>
-      <w:proofErr w:type="spellStart"/>
-      <w:r>
-        <w:t>sublime</w:t>
-      </w:r>
-      <w:proofErr w:type="spellEnd"/>
+      <w:r>
+        <w:t>ReactJs maakt gebruik van JSX (preprocessor). Dit is een HTML syntax dat wordt gecompileerd tot Java</w:t>
+      </w:r>
+      <w:r>
+        <w:t>script.</w:t>
+      </w:r>
     </w:p>
     <w:p>
       <w:pPr>
@@ -1170,6 +1098,11 @@
       <w:r>
         <w:t xml:space="preserve"> voorbeeld</w:t>
       </w:r>
+      <w:r>
+        <w:t>: zie code voorbeeld</w:t>
+      </w:r>
+      <w:bookmarkStart w:id="0" w:name="_GoBack"/>
+      <w:bookmarkEnd w:id="0"/>
     </w:p>
     <w:p/>
     <w:p/>
@@ -1267,6 +1200,7 @@
     </w:p>
     <w:p>
       <w:r>
+        <w:lastRenderedPageBreak/>
         <w:t xml:space="preserve">Dit is omdat ReactJs het minst abstract is </w:t>
       </w:r>
     </w:p>
@@ -1525,21 +1459,21 @@
     <w:p>
       <w:proofErr w:type="spellStart"/>
       <w:r>
+        <w:t>Performantie</w:t>
+      </w:r>
+      <w:proofErr w:type="spellEnd"/>
+      <w:r>
+        <w:t>:</w:t>
+      </w:r>
+    </w:p>
+    <w:p>
+      <w:r>
+        <w:t xml:space="preserve">Angular2:  Zoals hierboven al werd vermeld wordt er voor elk component een binding aangemaakt om het verschil in de DOM te controleren. </w:t>
+      </w:r>
+    </w:p>
+    <w:p>
+      <w:r>
         <w:lastRenderedPageBreak/>
-        <w:t>Performantie</w:t>
-      </w:r>
-      <w:proofErr w:type="spellEnd"/>
-      <w:r>
-        <w:t>:</w:t>
-      </w:r>
-    </w:p>
-    <w:p>
-      <w:r>
-        <w:t xml:space="preserve">Angular2:  Zoals hierboven al werd vermeld wordt er voor elk component een binding aangemaakt om het verschil in de DOM te controleren. </w:t>
-      </w:r>
-    </w:p>
-    <w:p>
-      <w:r>
         <w:t xml:space="preserve">Voor ReactJs gebeurt dit via een virtuele DOM concept. Dit gebeurt via een “light” DOM tree dat wordt opgeslagen op de server . Elke keer als de gebruiker communiceert met de view maakt </w:t>
       </w:r>
       <w:proofErr w:type="spellStart"/>
@@ -1566,8 +1500,6 @@
       <w:r>
         <w:t xml:space="preserve"> zal de nieuwe virtuele DOM worden opgebouwd. Al deze processen worden door de server onderhouden zodat de “load” van de browser minimaal blijft.</w:t>
       </w:r>
-      <w:bookmarkStart w:id="0" w:name="_GoBack"/>
-      <w:bookmarkEnd w:id="0"/>
     </w:p>
     <w:p/>
     <w:p>
@@ -3092,6 +3024,17 @@
       <w:spacing w:after="0" w:line="240" w:lineRule="auto"/>
     </w:pPr>
   </w:style>
+  <w:style w:type="character" w:styleId="Zwaar">
+    <w:name w:val="Strong"/>
+    <w:basedOn w:val="Standaardalinea-lettertype"/>
+    <w:uiPriority w:val="22"/>
+    <w:qFormat/>
+    <w:rsid w:val="009F7ED9"/>
+    <w:rPr>
+      <w:b/>
+      <w:bCs/>
+    </w:rPr>
+  </w:style>
 </w:styles>
 </file>
 

</xml_diff>

<commit_message>
eclipse hello world +ppt
</commit_message>
<xml_diff>
--- a/vergelijkende studie/slidedeck/Angular 2 vs ReactJs.docx
+++ b/vergelijkende studie/slidedeck/Angular 2 vs ReactJs.docx
@@ -139,7 +139,6 @@
         </w:rPr>
         <w:t xml:space="preserve">Vergelijkende studie: </w:t>
       </w:r>
-      <w:proofErr w:type="spellStart"/>
       <w:r>
         <w:rPr>
           <w:sz w:val="30"/>
@@ -148,7 +147,6 @@
         </w:rPr>
         <w:t>Angular</w:t>
       </w:r>
-      <w:proofErr w:type="spellEnd"/>
       <w:r>
         <w:rPr>
           <w:sz w:val="30"/>
@@ -251,15 +249,7 @@
         </w:numPr>
       </w:pPr>
       <w:r>
-        <w:t xml:space="preserve">Benodigdheden voor </w:t>
-      </w:r>
-      <w:proofErr w:type="spellStart"/>
-      <w:r>
-        <w:t>Angular</w:t>
-      </w:r>
-      <w:proofErr w:type="spellEnd"/>
-      <w:r>
-        <w:t xml:space="preserve"> 2  en ReactJs</w:t>
+        <w:t>Benodigdheden voor Angular 2  en ReactJs</w:t>
       </w:r>
     </w:p>
     <w:p>
@@ -271,7 +261,10 @@
         </w:numPr>
       </w:pPr>
       <w:r>
-        <w:t>ReactJs</w:t>
+        <w:t>Leercurve</w:t>
+      </w:r>
+      <w:r>
+        <w:t xml:space="preserve"> </w:t>
       </w:r>
     </w:p>
     <w:p>
@@ -282,13 +275,8 @@
           <w:numId w:val="1"/>
         </w:numPr>
       </w:pPr>
-      <w:proofErr w:type="spellStart"/>
-      <w:r>
-        <w:t>Angular</w:t>
-      </w:r>
-      <w:proofErr w:type="spellEnd"/>
-      <w:r>
-        <w:t xml:space="preserve"> 2</w:t>
+      <w:r>
+        <w:t>Verschillen</w:t>
       </w:r>
     </w:p>
     <w:p>
@@ -300,10 +288,24 @@
         </w:numPr>
       </w:pPr>
       <w:r>
-        <w:t>Leercurve</w:t>
-      </w:r>
-      <w:r>
-        <w:t xml:space="preserve"> + verschillen</w:t>
+        <w:t>ReactJs</w:t>
+      </w:r>
+      <w:r>
+        <w:t xml:space="preserve"> </w:t>
+      </w:r>
+      <w:proofErr w:type="spellStart"/>
+      <w:r>
+        <w:t>vs</w:t>
+      </w:r>
+      <w:proofErr w:type="spellEnd"/>
+      <w:r>
+        <w:t xml:space="preserve">  </w:t>
+      </w:r>
+      <w:r>
+        <w:t>Angular 2</w:t>
+      </w:r>
+      <w:r>
+        <w:t xml:space="preserve"> syntax</w:t>
       </w:r>
     </w:p>
     <w:p>
@@ -424,68 +426,111 @@
         <w:t xml:space="preserve"> het open source </w:t>
       </w:r>
       <w:r>
-        <w:t xml:space="preserve">Front End </w:t>
+        <w:t>Front End framework</w:t>
+      </w:r>
+      <w:r>
+        <w:t xml:space="preserve"> </w:t>
+      </w:r>
+      <w:r>
+        <w:t xml:space="preserve"> Angular</w:t>
+      </w:r>
+      <w:r>
+        <w:t xml:space="preserve"> 2</w:t>
+      </w:r>
+      <w:r>
+        <w:t xml:space="preserve"> en de Javascript </w:t>
       </w:r>
       <w:proofErr w:type="spellStart"/>
       <w:r>
-        <w:t>framework</w:t>
+        <w:t>library</w:t>
       </w:r>
       <w:proofErr w:type="spellEnd"/>
       <w:r>
-        <w:t xml:space="preserve"> </w:t>
-      </w:r>
-      <w:r>
-        <w:t xml:space="preserve"> </w:t>
+        <w:t xml:space="preserve"> ReactJs</w:t>
+      </w:r>
+      <w:r>
+        <w:t>.</w:t>
+      </w:r>
+    </w:p>
+    <w:p>
+      <w:pPr>
+        <w:ind w:left="708"/>
+      </w:pPr>
+      <w:r>
+        <w:t>In deze studie ga ik beide technologieën vergelijken op basis van hun voor en nadelen, snelheid, syntax</w:t>
+      </w:r>
+      <w:r>
+        <w:t xml:space="preserve"> en leercurve</w:t>
+      </w:r>
+      <w:r>
+        <w:t xml:space="preserve">. </w:t>
+      </w:r>
+    </w:p>
+    <w:p>
+      <w:pPr>
+        <w:pStyle w:val="Lijstalinea"/>
+        <w:rPr>
+          <w:b/>
+        </w:rPr>
+      </w:pPr>
+      <w:r>
+        <w:rPr>
+          <w:b/>
+        </w:rPr>
+        <w:t>Waarom is dit zo belangrijk?</w:t>
+      </w:r>
+    </w:p>
+    <w:p>
+      <w:pPr>
+        <w:pStyle w:val="Lijstalinea"/>
+      </w:pPr>
+    </w:p>
+    <w:p>
+      <w:pPr>
+        <w:pStyle w:val="Lijstalinea"/>
+      </w:pPr>
+      <w:r>
+        <w:t xml:space="preserve">Tegenwoordig gebruikt iedereen websites op </w:t>
+      </w:r>
+      <w:r>
+        <w:t xml:space="preserve">hun </w:t>
+      </w:r>
+      <w:r>
+        <w:t xml:space="preserve">mobiel of tablet en </w:t>
+      </w:r>
+      <w:r>
+        <w:t xml:space="preserve">dus willen </w:t>
+      </w:r>
+      <w:r>
+        <w:t>mobiele gebruikers dezelfde interactiviteit en snelheid als een native  applicatie ( een gedownloade app). Doordat</w:t>
+      </w:r>
+      <w:r>
+        <w:t xml:space="preserve"> ze </w:t>
+      </w:r>
+      <w:r>
+        <w:t xml:space="preserve"> dezelfde user-experience verwacht</w:t>
+      </w:r>
+      <w:r>
+        <w:t>en</w:t>
+      </w:r>
+      <w:r>
+        <w:t xml:space="preserve"> van een native app, kunnen  grote/zware  web pagina’s niet meer alleen </w:t>
       </w:r>
       <w:proofErr w:type="spellStart"/>
       <w:r>
-        <w:t>Angular</w:t>
+        <w:t>gerenderd</w:t>
       </w:r>
       <w:proofErr w:type="spellEnd"/>
       <w:r>
-        <w:t xml:space="preserve"> 2</w:t>
-      </w:r>
-      <w:r>
-        <w:t xml:space="preserve"> en de Javascript </w:t>
-      </w:r>
-      <w:proofErr w:type="spellStart"/>
-      <w:r>
-        <w:t>library</w:t>
-      </w:r>
-      <w:proofErr w:type="spellEnd"/>
-      <w:r>
-        <w:t xml:space="preserve"> ReactJs</w:t>
-      </w:r>
-      <w:r>
-        <w:t>.</w:t>
-      </w:r>
-    </w:p>
-    <w:p>
-      <w:pPr>
-        <w:ind w:left="708"/>
-      </w:pPr>
-      <w:r>
-        <w:t>In deze studie ga ik beide technologieën vergelijken op basis van hun voor en nadelen, snelheid, syntax</w:t>
-      </w:r>
-      <w:r>
-        <w:t xml:space="preserve"> en leercurve</w:t>
-      </w:r>
-      <w:r>
-        <w:t xml:space="preserve">. </w:t>
+        <w:t xml:space="preserve"> worden via de server kant. Daarom moeten web pagina’s ook dynamisch kunnen worden veranderd  langs de front end. </w:t>
       </w:r>
     </w:p>
     <w:p>
       <w:pPr>
         <w:pStyle w:val="Lijstalinea"/>
-        <w:rPr>
-          <w:b/>
-        </w:rPr>
-      </w:pPr>
-      <w:r>
-        <w:rPr>
-          <w:b/>
-        </w:rPr>
-        <w:t>Waarom is dit zo belangrijk?</w:t>
+      </w:pPr>
+      <w:r>
+        <w:t>Hoe meer zaken die zichzelf moeten update of veranderen hoe groter het belang van een abstracte DOM ( Document Object Model) om al deze functionaliteiten te verwerken.</w:t>
       </w:r>
     </w:p>
     <w:p>
@@ -498,76 +543,7 @@
         <w:pStyle w:val="Lijstalinea"/>
       </w:pPr>
       <w:r>
-        <w:t xml:space="preserve">Tegenwoordig gebruikt iedereen websites op </w:t>
-      </w:r>
-      <w:r>
-        <w:t xml:space="preserve">hun </w:t>
-      </w:r>
-      <w:r>
-        <w:t xml:space="preserve">mobiel of tablet en </w:t>
-      </w:r>
-      <w:r>
-        <w:t xml:space="preserve">dus willen </w:t>
-      </w:r>
-      <w:r>
-        <w:t>mobiele gebruikers dezelfde interactiviteit en snelheid als een native  applicatie ( een gedownloade app). Doordat</w:t>
-      </w:r>
-      <w:r>
-        <w:t xml:space="preserve"> ze </w:t>
-      </w:r>
-      <w:r>
-        <w:t xml:space="preserve"> dezelfde user-</w:t>
-      </w:r>
-      <w:proofErr w:type="spellStart"/>
-      <w:r>
-        <w:t>experience</w:t>
-      </w:r>
-      <w:proofErr w:type="spellEnd"/>
-      <w:r>
-        <w:t xml:space="preserve"> verwacht</w:t>
-      </w:r>
-      <w:r>
-        <w:t>en</w:t>
-      </w:r>
-      <w:r>
-        <w:t xml:space="preserve"> van een native app, kunnen  grote/zware  web pagina’s niet meer alleen </w:t>
-      </w:r>
-      <w:proofErr w:type="spellStart"/>
-      <w:r>
-        <w:t>gerenderd</w:t>
-      </w:r>
-      <w:proofErr w:type="spellEnd"/>
-      <w:r>
-        <w:t xml:space="preserve"> worden via de server kant. Daarom moeten web pagina’s ook dynamisch kunnen worden veranderd  langs de front end. </w:t>
-      </w:r>
-    </w:p>
-    <w:p>
-      <w:pPr>
-        <w:pStyle w:val="Lijstalinea"/>
-      </w:pPr>
-      <w:r>
-        <w:t>Hoe meer zaken die zichzelf moeten update of veranderen hoe groter het belang van een abstracte DOM ( Document Object Model) om al deze functionaliteiten te verwerken.</w:t>
-      </w:r>
-    </w:p>
-    <w:p>
-      <w:pPr>
-        <w:pStyle w:val="Lijstalinea"/>
-      </w:pPr>
-    </w:p>
-    <w:p>
-      <w:pPr>
-        <w:pStyle w:val="Lijstalinea"/>
-      </w:pPr>
-      <w:r>
-        <w:t xml:space="preserve">Google en Facebook zijn 2 van de grootste bedrijven  ter wereld en elks hebben ze een eigen Front-end </w:t>
-      </w:r>
-      <w:proofErr w:type="spellStart"/>
-      <w:r>
-        <w:t>framework</w:t>
-      </w:r>
-      <w:proofErr w:type="spellEnd"/>
-      <w:r>
-        <w:t xml:space="preserve"> gemaakt voor het maken web applicaties en zelfs native applicaties.</w:t>
+        <w:t>Google en Facebook zijn 2 van de grootste bedrijven  ter wereld en elks hebben ze een eigen Front-end framework gemaakt voor het maken web applicaties en zelfs native applicaties.</w:t>
       </w:r>
     </w:p>
     <w:p>
@@ -579,23 +555,7 @@
         </w:numPr>
       </w:pPr>
       <w:r>
-        <w:t xml:space="preserve">Google ontwikkelde eerst </w:t>
-      </w:r>
-      <w:proofErr w:type="spellStart"/>
-      <w:r>
-        <w:t>AngularJS</w:t>
-      </w:r>
-      <w:proofErr w:type="spellEnd"/>
-      <w:r>
-        <w:t xml:space="preserve">  om later over te gaan naar </w:t>
-      </w:r>
-      <w:proofErr w:type="spellStart"/>
-      <w:r>
-        <w:t>Angular</w:t>
-      </w:r>
-      <w:proofErr w:type="spellEnd"/>
-      <w:r>
-        <w:t xml:space="preserve"> 2.</w:t>
+        <w:t>Google ontwikkelde eerst AngularJS  om later over te gaan naar Angular 2.</w:t>
       </w:r>
     </w:p>
     <w:p>
@@ -642,31 +602,23 @@
     </w:p>
     <w:p>
       <w:pPr>
-        <w:ind w:left="360"/>
-      </w:pPr>
-      <w:r>
-        <w:t xml:space="preserve">Beide </w:t>
+        <w:ind w:left="708"/>
+      </w:pPr>
+      <w:r>
+        <w:t>Beide frameworks g</w:t>
+      </w:r>
+      <w:r>
+        <w:t xml:space="preserve">ebruiken </w:t>
+      </w:r>
+      <w:r>
+        <w:t xml:space="preserve">NPM , </w:t>
       </w:r>
       <w:proofErr w:type="spellStart"/>
       <w:r>
-        <w:t>frameworks</w:t>
+        <w:t>npm</w:t>
       </w:r>
       <w:proofErr w:type="spellEnd"/>
       <w:r>
-        <w:t xml:space="preserve"> g</w:t>
-      </w:r>
-      <w:r>
-        <w:t xml:space="preserve">ebruiken </w:t>
-      </w:r>
-      <w:r>
-        <w:t xml:space="preserve">NPM , </w:t>
-      </w:r>
-      <w:proofErr w:type="spellStart"/>
-      <w:r>
-        <w:t>npm</w:t>
-      </w:r>
-      <w:proofErr w:type="spellEnd"/>
-      <w:r>
         <w:t xml:space="preserve"> staat voor </w:t>
       </w:r>
       <w:r>
@@ -690,7 +642,7 @@
     </w:p>
     <w:p>
       <w:pPr>
-        <w:ind w:firstLine="360"/>
+        <w:ind w:left="348" w:firstLine="360"/>
         <w:rPr>
           <w:rStyle w:val="Hyperlink"/>
         </w:rPr>
@@ -708,612 +660,267 @@
       </w:hyperlink>
     </w:p>
     <w:p>
-      <w:pPr>
-        <w:ind w:firstLine="360"/>
+      <w:r>
         <w:rPr>
           <w:rStyle w:val="Hyperlink"/>
-        </w:rPr>
-      </w:pPr>
-    </w:p>
-    <w:p>
-      <w:pPr>
-        <w:pStyle w:val="Geenafstand"/>
-        <w:ind w:left="360"/>
-        <w:rPr>
-          <w:rStyle w:val="Zwaar"/>
-          <w:b w:val="0"/>
-          <w:bCs w:val="0"/>
-        </w:rPr>
-      </w:pPr>
-      <w:r>
-        <w:rPr>
-          <w:rStyle w:val="Zwaar"/>
-          <w:b w:val="0"/>
-          <w:bCs w:val="0"/>
-        </w:rPr>
-        <w:t xml:space="preserve">Voor ReactJs wordt Babel aangeraden zodat </w:t>
-      </w:r>
-      <w:proofErr w:type="spellStart"/>
-      <w:r>
-        <w:rPr>
-          <w:rStyle w:val="Zwaar"/>
-          <w:b w:val="0"/>
-          <w:bCs w:val="0"/>
-        </w:rPr>
-        <w:t>ECMAScript</w:t>
-      </w:r>
-      <w:proofErr w:type="spellEnd"/>
-      <w:r>
-        <w:rPr>
-          <w:rStyle w:val="Zwaar"/>
-          <w:b w:val="0"/>
-          <w:bCs w:val="0"/>
-        </w:rPr>
-        <w:t xml:space="preserve"> 6 en JSX beter kan werken in uw (javascript) code. Babel</w:t>
-      </w:r>
-    </w:p>
-    <w:p>
-      <w:pPr>
-        <w:ind w:firstLine="360"/>
-      </w:pPr>
-    </w:p>
-    <w:p>
-      <w:pPr>
-        <w:ind w:firstLine="360"/>
-      </w:pPr>
-    </w:p>
-    <w:p>
-      <w:pPr>
-        <w:ind w:firstLine="360"/>
-      </w:pPr>
-    </w:p>
-    <w:p>
-      <w:pPr>
-        <w:ind w:firstLine="360"/>
-      </w:pPr>
-    </w:p>
-    <w:p>
-      <w:pPr>
-        <w:ind w:firstLine="360"/>
-      </w:pPr>
-    </w:p>
-    <w:p>
-      <w:pPr>
-        <w:ind w:firstLine="360"/>
-      </w:pPr>
-    </w:p>
-    <w:p>
-      <w:pPr>
-        <w:ind w:firstLine="360"/>
-      </w:pPr>
-    </w:p>
-    <w:p>
-      <w:pPr>
-        <w:ind w:firstLine="360"/>
-      </w:pPr>
-    </w:p>
-    <w:p>
-      <w:pPr>
-        <w:ind w:firstLine="360"/>
-      </w:pPr>
-    </w:p>
-    <w:p>
-      <w:pPr>
-        <w:ind w:firstLine="360"/>
-      </w:pPr>
-    </w:p>
-    <w:p/>
-    <w:p/>
-    <w:p/>
-    <w:p/>
-    <w:p/>
-    <w:p/>
-    <w:p/>
-    <w:p>
-      <w:pPr>
-        <w:pStyle w:val="Lijstalinea"/>
-        <w:numPr>
-          <w:ilvl w:val="0"/>
-          <w:numId w:val="5"/>
-        </w:numPr>
-        <w:rPr>
-          <w:u w:val="single"/>
-        </w:rPr>
-      </w:pPr>
-      <w:r>
-        <w:rPr>
-          <w:u w:val="single"/>
-        </w:rPr>
-        <w:t>ReactJs</w:t>
-      </w:r>
-    </w:p>
-    <w:p>
-      <w:r>
-        <w:t>ReactJs maakt gebruik van JSX (preprocessor). Dit is een HTML syntax dat wordt gecompileerd tot Java</w:t>
-      </w:r>
-      <w:r>
-        <w:t>script.</w:t>
-      </w:r>
-    </w:p>
-    <w:p>
-      <w:pPr>
-        <w:rPr>
-          <w:u w:val="single"/>
-        </w:rPr>
-      </w:pPr>
-      <w:r>
-        <w:rPr>
-          <w:u w:val="single"/>
-        </w:rPr>
-        <w:t>Installatie ReactJs</w:t>
-      </w:r>
-      <w:r>
-        <w:rPr>
-          <w:u w:val="single"/>
-        </w:rPr>
-        <w:t>:</w:t>
-      </w:r>
-    </w:p>
-    <w:p>
-      <w:pPr>
-        <w:pStyle w:val="Lijstalinea"/>
-        <w:numPr>
-          <w:ilvl w:val="0"/>
-          <w:numId w:val="2"/>
-        </w:numPr>
-      </w:pPr>
-      <w:proofErr w:type="spellStart"/>
-      <w:r>
-        <w:t>npm</w:t>
-      </w:r>
-      <w:proofErr w:type="spellEnd"/>
-      <w:r>
-        <w:t xml:space="preserve"> </w:t>
-      </w:r>
-      <w:proofErr w:type="spellStart"/>
-      <w:r>
-        <w:t>install</w:t>
-      </w:r>
-      <w:proofErr w:type="spellEnd"/>
-      <w:r>
-        <w:t xml:space="preserve"> -g </w:t>
-      </w:r>
-      <w:proofErr w:type="spellStart"/>
-      <w:r>
-        <w:t>create</w:t>
-      </w:r>
-      <w:proofErr w:type="spellEnd"/>
-      <w:r>
-        <w:t>-</w:t>
-      </w:r>
-      <w:proofErr w:type="spellStart"/>
-      <w:r>
-        <w:t>react</w:t>
-      </w:r>
-      <w:proofErr w:type="spellEnd"/>
-      <w:r>
-        <w:t>-app</w:t>
-      </w:r>
-    </w:p>
-    <w:p>
-      <w:pPr>
-        <w:pStyle w:val="Lijstalinea"/>
-        <w:numPr>
-          <w:ilvl w:val="0"/>
-          <w:numId w:val="2"/>
-        </w:numPr>
-      </w:pPr>
-      <w:proofErr w:type="spellStart"/>
-      <w:r>
-        <w:t>create</w:t>
-      </w:r>
-      <w:proofErr w:type="spellEnd"/>
-      <w:r>
-        <w:t>-</w:t>
-      </w:r>
-      <w:proofErr w:type="spellStart"/>
-      <w:r>
-        <w:t>react</w:t>
-      </w:r>
-      <w:proofErr w:type="spellEnd"/>
-      <w:r>
-        <w:t xml:space="preserve">-app </w:t>
-      </w:r>
-      <w:proofErr w:type="spellStart"/>
-      <w:r>
-        <w:t>my</w:t>
-      </w:r>
-      <w:proofErr w:type="spellEnd"/>
-      <w:r>
-        <w:t>-app</w:t>
-      </w:r>
-    </w:p>
-    <w:p>
-      <w:pPr>
-        <w:pStyle w:val="Lijstalinea"/>
-        <w:numPr>
-          <w:ilvl w:val="0"/>
-          <w:numId w:val="2"/>
-        </w:numPr>
-      </w:pPr>
-      <w:r>
-        <w:t xml:space="preserve">cd </w:t>
-      </w:r>
-      <w:proofErr w:type="spellStart"/>
-      <w:r>
-        <w:t>my</w:t>
-      </w:r>
-      <w:proofErr w:type="spellEnd"/>
-      <w:r>
-        <w:t>-app</w:t>
-      </w:r>
-    </w:p>
-    <w:p>
-      <w:pPr>
-        <w:pStyle w:val="Lijstalinea"/>
-        <w:numPr>
-          <w:ilvl w:val="0"/>
-          <w:numId w:val="2"/>
-        </w:numPr>
-      </w:pPr>
-      <w:proofErr w:type="spellStart"/>
-      <w:r>
-        <w:t>npm</w:t>
-      </w:r>
-      <w:proofErr w:type="spellEnd"/>
-      <w:r>
-        <w:t xml:space="preserve"> start</w:t>
-      </w:r>
-    </w:p>
-    <w:p>
-      <w:pPr>
-        <w:pStyle w:val="Lijstalinea"/>
-      </w:pPr>
-    </w:p>
-    <w:p>
-      <w:pPr>
-        <w:pStyle w:val="Lijstalinea"/>
-      </w:pPr>
-      <w:r>
-        <w:t xml:space="preserve">Als je </w:t>
-      </w:r>
-      <w:proofErr w:type="spellStart"/>
-      <w:r>
-        <w:t>npm</w:t>
-      </w:r>
-      <w:proofErr w:type="spellEnd"/>
-      <w:r>
-        <w:t xml:space="preserve"> 5.2.0+ hebt </w:t>
-      </w:r>
-      <w:proofErr w:type="spellStart"/>
-      <w:r>
-        <w:t>geinstalleerd</w:t>
-      </w:r>
-      <w:proofErr w:type="spellEnd"/>
-      <w:r>
-        <w:t xml:space="preserve"> kan je ook het commando </w:t>
-      </w:r>
-      <w:proofErr w:type="spellStart"/>
-      <w:r>
-        <w:t>npx</w:t>
-      </w:r>
-      <w:proofErr w:type="spellEnd"/>
-      <w:r>
-        <w:t xml:space="preserve"> gebruiken</w:t>
-      </w:r>
-    </w:p>
-    <w:p>
-      <w:pPr>
-        <w:pStyle w:val="Lijstalinea"/>
-      </w:pPr>
-      <w:proofErr w:type="spellStart"/>
-      <w:r>
-        <w:t>Npx</w:t>
-      </w:r>
-      <w:proofErr w:type="spellEnd"/>
-      <w:r>
-        <w:t xml:space="preserve"> </w:t>
-      </w:r>
-      <w:proofErr w:type="spellStart"/>
-      <w:r>
-        <w:t>create</w:t>
-      </w:r>
-      <w:proofErr w:type="spellEnd"/>
-      <w:r>
-        <w:t>-</w:t>
-      </w:r>
-      <w:proofErr w:type="spellStart"/>
-      <w:r>
-        <w:t>react</w:t>
-      </w:r>
-      <w:proofErr w:type="spellEnd"/>
-      <w:r>
-        <w:t xml:space="preserve">-app </w:t>
-      </w:r>
-      <w:proofErr w:type="spellStart"/>
-      <w:r>
-        <w:t>my</w:t>
-      </w:r>
-      <w:proofErr w:type="spellEnd"/>
-      <w:r>
-        <w:t>-app</w:t>
-      </w:r>
-    </w:p>
-    <w:p>
-      <w:pPr>
-        <w:pStyle w:val="Lijstalinea"/>
-      </w:pPr>
-      <w:r>
-        <w:t xml:space="preserve">Cd </w:t>
-      </w:r>
-      <w:proofErr w:type="spellStart"/>
-      <w:r>
-        <w:t>my</w:t>
-      </w:r>
-      <w:proofErr w:type="spellEnd"/>
-      <w:r>
-        <w:t>-app</w:t>
-      </w:r>
-    </w:p>
-    <w:p>
-      <w:pPr>
-        <w:pStyle w:val="Lijstalinea"/>
-      </w:pPr>
-      <w:proofErr w:type="spellStart"/>
-      <w:r>
-        <w:t>Npm</w:t>
-      </w:r>
-      <w:proofErr w:type="spellEnd"/>
-      <w:r>
-        <w:t xml:space="preserve"> start</w:t>
-      </w:r>
-    </w:p>
-    <w:p>
-      <w:pPr>
-        <w:pStyle w:val="Lijstalinea"/>
-      </w:pPr>
-    </w:p>
-    <w:p>
-      <w:pPr>
-        <w:pStyle w:val="Lijstalinea"/>
-      </w:pPr>
-    </w:p>
-    <w:p>
-      <w:r>
-        <w:t xml:space="preserve">We zullen beginne met een </w:t>
-      </w:r>
-      <w:proofErr w:type="spellStart"/>
-      <w:r>
-        <w:t>hello</w:t>
-      </w:r>
-      <w:proofErr w:type="spellEnd"/>
-      <w:r>
-        <w:t xml:space="preserve"> </w:t>
-      </w:r>
-      <w:proofErr w:type="spellStart"/>
-      <w:r>
-        <w:t>world</w:t>
-      </w:r>
-      <w:proofErr w:type="spellEnd"/>
-      <w:r>
-        <w:t xml:space="preserve"> voorbeeld</w:t>
-      </w:r>
-      <w:r>
-        <w:t>: zie code voorbeeld</w:t>
-      </w:r>
-      <w:bookmarkStart w:id="0" w:name="_GoBack"/>
-      <w:bookmarkEnd w:id="0"/>
-    </w:p>
-    <w:p/>
-    <w:p/>
-    <w:p/>
-    <w:p>
-      <w:pPr>
-        <w:pStyle w:val="Lijstalinea"/>
-      </w:pPr>
-    </w:p>
-    <w:p>
-      <w:pPr>
-        <w:rPr>
-          <w:u w:val="single"/>
-        </w:rPr>
-      </w:pPr>
-    </w:p>
-    <w:p>
-      <w:pPr>
-        <w:rPr>
-          <w:u w:val="single"/>
-        </w:rPr>
-      </w:pPr>
-    </w:p>
-    <w:p>
-      <w:pPr>
-        <w:rPr>
-          <w:u w:val="single"/>
-        </w:rPr>
-      </w:pPr>
-    </w:p>
-    <w:p>
-      <w:pPr>
-        <w:pStyle w:val="Lijstalinea"/>
-        <w:numPr>
-          <w:ilvl w:val="0"/>
-          <w:numId w:val="6"/>
-        </w:numPr>
-        <w:rPr>
-          <w:u w:val="single"/>
-        </w:rPr>
-      </w:pPr>
-      <w:r>
-        <w:rPr>
-          <w:u w:val="single"/>
-        </w:rPr>
-        <w:t xml:space="preserve"> Leercurve</w:t>
-      </w:r>
-      <w:r>
-        <w:rPr>
-          <w:u w:val="single"/>
-        </w:rPr>
-        <w:t xml:space="preserve">: Welk </w:t>
-      </w:r>
-      <w:proofErr w:type="spellStart"/>
-      <w:r>
-        <w:rPr>
-          <w:u w:val="single"/>
-        </w:rPr>
-        <w:t>framework</w:t>
-      </w:r>
-      <w:proofErr w:type="spellEnd"/>
-      <w:r>
-        <w:rPr>
-          <w:u w:val="single"/>
-        </w:rPr>
-        <w:t>/</w:t>
-      </w:r>
-      <w:proofErr w:type="spellStart"/>
-      <w:r>
-        <w:rPr>
-          <w:u w:val="single"/>
-        </w:rPr>
-        <w:t>library</w:t>
-      </w:r>
-      <w:proofErr w:type="spellEnd"/>
-      <w:r>
-        <w:rPr>
-          <w:u w:val="single"/>
-        </w:rPr>
-        <w:t xml:space="preserve"> is het makkelijkste te leren?</w:t>
-      </w:r>
-    </w:p>
-    <w:p>
-      <w:r>
-        <w:t xml:space="preserve">Als we er vanuit gaan dat men Javascript en ES5-6 redelijk goed kent, staat </w:t>
-      </w:r>
-      <w:proofErr w:type="spellStart"/>
-      <w:r>
-        <w:t>ReactJS</w:t>
-      </w:r>
-      <w:proofErr w:type="spellEnd"/>
-      <w:r>
-        <w:t xml:space="preserve"> op de eerste plek.</w:t>
-      </w:r>
-    </w:p>
-    <w:p>
-      <w:r>
-        <w:lastRenderedPageBreak/>
-        <w:t xml:space="preserve">Dit is omdat ReactJs het minst abstract is </w:t>
-      </w:r>
-    </w:p>
-    <w:p>
-      <w:proofErr w:type="spellStart"/>
-      <w:r>
-        <w:t>Angular</w:t>
-      </w:r>
-      <w:proofErr w:type="spellEnd"/>
-      <w:r>
-        <w:t xml:space="preserve"> daarin tegen maakt gebruikt van MVC structuur en ook van typescript, ook bestaat </w:t>
-      </w:r>
-      <w:proofErr w:type="spellStart"/>
-      <w:r>
-        <w:t>Angular</w:t>
-      </w:r>
-      <w:proofErr w:type="spellEnd"/>
-      <w:r>
-        <w:t xml:space="preserve"> zelf uit een grote </w:t>
-      </w:r>
-      <w:proofErr w:type="spellStart"/>
-      <w:r>
-        <w:t>library</w:t>
-      </w:r>
-      <w:proofErr w:type="spellEnd"/>
-      <w:r>
-        <w:t xml:space="preserve"> waardoor je meer tijd hiervoor nodig hebt.</w:t>
-      </w:r>
-    </w:p>
-    <w:p/>
-    <w:p>
-      <w:pPr>
-        <w:rPr>
-          <w:b/>
-          <w:u w:val="single"/>
-        </w:rPr>
-      </w:pPr>
-      <w:r>
-        <w:rPr>
-          <w:b/>
-          <w:u w:val="single"/>
-        </w:rPr>
-        <w:t>Verschillen</w:t>
-      </w:r>
-    </w:p>
-    <w:p>
-      <w:r>
-        <w:t>Schaalbaarheid</w:t>
-      </w:r>
-    </w:p>
-    <w:p>
-      <w:proofErr w:type="spellStart"/>
-      <w:r>
-        <w:t>Angular</w:t>
-      </w:r>
-      <w:proofErr w:type="spellEnd"/>
-      <w:r>
-        <w:t xml:space="preserve"> is  </w:t>
-      </w:r>
-      <w:r>
-        <w:t xml:space="preserve">veel </w:t>
-      </w:r>
-      <w:r>
-        <w:t xml:space="preserve">makkelijker </w:t>
-      </w:r>
-      <w:r>
-        <w:t xml:space="preserve"> dankzij zijn CLI</w:t>
-      </w:r>
-    </w:p>
-    <w:p/>
-    <w:p>
-      <w:pPr>
-        <w:pStyle w:val="Lijstalinea"/>
-        <w:numPr>
-          <w:ilvl w:val="0"/>
-          <w:numId w:val="7"/>
-        </w:numPr>
-      </w:pPr>
-      <w:r>
-        <w:t xml:space="preserve"> </w:t>
+          <w:u w:val="none"/>
+        </w:rPr>
+        <w:tab/>
+      </w:r>
+      <w:r>
+        <w:t>Beide applicaties maken gebruik van Webpack voor development en deployment</w:t>
+      </w:r>
+    </w:p>
+    <w:p>
+      <w:r>
+        <w:tab/>
+        <w:t xml:space="preserve">Voor meer informatie bekijk: </w:t>
       </w:r>
       <w:hyperlink r:id="rId6" w:history="1">
         <w:r>
           <w:rPr>
             <w:rStyle w:val="Hyperlink"/>
           </w:rPr>
-          <w:t>https://github.com/angular/angular-cli</w:t>
+          <w:t>https://webpack.github.io/</w:t>
         </w:r>
       </w:hyperlink>
     </w:p>
     <w:p>
       <w:pPr>
+        <w:pStyle w:val="Geenafstand"/>
+        <w:ind w:left="708"/>
+        <w:rPr>
+          <w:rStyle w:val="Zwaar"/>
+          <w:b w:val="0"/>
+          <w:bCs w:val="0"/>
+        </w:rPr>
+      </w:pPr>
+      <w:r>
+        <w:rPr>
+          <w:rStyle w:val="Zwaar"/>
+          <w:b w:val="0"/>
+          <w:bCs w:val="0"/>
+        </w:rPr>
+        <w:t xml:space="preserve">Voor ReactJs wordt Babel aangeraden zodat ECMAScript 6 en JSX beter kan werken in uw (javascript) code. </w:t>
+      </w:r>
+    </w:p>
+    <w:p>
+      <w:pPr>
+        <w:ind w:firstLine="360"/>
+      </w:pPr>
+    </w:p>
+    <w:p>
+      <w:pPr>
+        <w:ind w:firstLine="360"/>
+      </w:pPr>
+    </w:p>
+    <w:p>
+      <w:pPr>
+        <w:ind w:firstLine="360"/>
+      </w:pPr>
+    </w:p>
+    <w:p>
+      <w:pPr>
+        <w:ind w:firstLine="360"/>
+      </w:pPr>
+    </w:p>
+    <w:p>
+      <w:pPr>
+        <w:ind w:firstLine="360"/>
+      </w:pPr>
+    </w:p>
+    <w:p>
+      <w:pPr>
+        <w:ind w:firstLine="360"/>
+      </w:pPr>
+    </w:p>
+    <w:p>
+      <w:pPr>
         <w:pStyle w:val="Lijstalinea"/>
-      </w:pPr>
-    </w:p>
+        <w:numPr>
+          <w:ilvl w:val="0"/>
+          <w:numId w:val="3"/>
+        </w:numPr>
+        <w:rPr>
+          <w:sz w:val="26"/>
+          <w:szCs w:val="26"/>
+          <w:u w:val="single"/>
+        </w:rPr>
+      </w:pPr>
+      <w:r>
+        <w:rPr>
+          <w:u w:val="single"/>
+        </w:rPr>
+        <w:lastRenderedPageBreak/>
+        <w:t xml:space="preserve"> </w:t>
+      </w:r>
+      <w:r>
+        <w:rPr>
+          <w:sz w:val="26"/>
+          <w:szCs w:val="26"/>
+          <w:u w:val="single"/>
+        </w:rPr>
+        <w:t>Leercurve</w:t>
+      </w:r>
+    </w:p>
+    <w:p>
+      <w:pPr>
+        <w:ind w:left="708"/>
+      </w:pPr>
+      <w:r>
+        <w:t>Als we er vanuit gaan dat men Javascript en ES5-6 redelijk goed kent, staat ReactJS op de eerste plek.</w:t>
+      </w:r>
+    </w:p>
+    <w:p>
+      <w:pPr>
+        <w:ind w:left="708"/>
+      </w:pPr>
+      <w:r>
+        <w:t xml:space="preserve">Dit is omdat ReactJs het minst abstract is </w:t>
+      </w:r>
+      <w:r>
+        <w:t>+ om React</w:t>
+      </w:r>
+      <w:r>
+        <w:t>Js</w:t>
+      </w:r>
+      <w:r>
+        <w:t xml:space="preserve"> te kunnen moet je</w:t>
+      </w:r>
+      <w:r>
+        <w:t xml:space="preserve"> bijna alleen maar javascript ke</w:t>
+      </w:r>
+      <w:r>
+        <w:t>nnen.</w:t>
+      </w:r>
+    </w:p>
+    <w:p>
+      <w:pPr>
+        <w:ind w:left="708"/>
+      </w:pPr>
+      <w:r>
+        <w:t>Angular</w:t>
+      </w:r>
+      <w:r>
+        <w:t xml:space="preserve"> 2</w:t>
+      </w:r>
+      <w:r>
+        <w:t xml:space="preserve"> </w:t>
+      </w:r>
+      <w:r>
+        <w:t>daarentegen</w:t>
+      </w:r>
+      <w:r>
+        <w:t xml:space="preserve"> maakt gebruikt van MVC structuur en ook van typescript, ook bestaat Angular zelf uit een grote </w:t>
+      </w:r>
+      <w:r>
+        <w:t>lijst van Angular-specifieke syntax</w:t>
+      </w:r>
+      <w:r>
+        <w:t xml:space="preserve"> waardoor je meer tijd hiervoor nodig hebt.</w:t>
+      </w:r>
+    </w:p>
+    <w:p/>
     <w:p>
       <w:pPr>
         <w:pStyle w:val="Lijstalinea"/>
-      </w:pPr>
-    </w:p>
-    <w:p>
-      <w:r>
-        <w:t>Compiler:</w:t>
-      </w:r>
-    </w:p>
-    <w:p>
+        <w:numPr>
+          <w:ilvl w:val="0"/>
+          <w:numId w:val="3"/>
+        </w:numPr>
+        <w:rPr>
+          <w:sz w:val="26"/>
+          <w:szCs w:val="26"/>
+          <w:u w:val="single"/>
+        </w:rPr>
+      </w:pPr>
+      <w:r>
+        <w:rPr>
+          <w:sz w:val="26"/>
+          <w:szCs w:val="26"/>
+          <w:u w:val="single"/>
+        </w:rPr>
+        <w:t>Verschillen</w:t>
+      </w:r>
+    </w:p>
+    <w:p>
+      <w:pPr>
+        <w:ind w:left="708"/>
+      </w:pPr>
+      <w:r>
+        <w:t>4</w:t>
+      </w:r>
+      <w:r>
+        <w:t xml:space="preserve">.1 </w:t>
+      </w:r>
+      <w:r>
+        <w:t>Codestructuur</w:t>
+      </w:r>
+      <w:r>
+        <w:t xml:space="preserve"> (zie volgende hoofdstuk voor meer informatie hierover)</w:t>
+      </w:r>
+    </w:p>
+    <w:p>
+      <w:pPr>
+        <w:ind w:left="708"/>
+      </w:pPr>
+      <w:r>
+        <w:t>Angular 2 is geschreven in Typescript, dit is een taal van Javascript gemaakt door Microsoft. De taal introduceert types, nieuwe data structuren en is object georiënteerd. Dit maakt de javascript code makkelijker tegenover Vanilla Javascript.</w:t>
+      </w:r>
+    </w:p>
+    <w:p>
+      <w:pPr>
+        <w:ind w:left="708"/>
+      </w:pPr>
+      <w:r>
+        <w:t>ReactJs ba</w:t>
+      </w:r>
+      <w:r>
+        <w:t xml:space="preserve">seert zich op JSX </w:t>
+      </w:r>
+      <w:r>
+        <w:rPr>
+          <w:rFonts w:ascii="Helvetica" w:hAnsi="Helvetica" w:cs="Helvetica"/>
+          <w:color w:val="333333"/>
+          <w:spacing w:val="-3"/>
+          <w:sz w:val="21"/>
+          <w:szCs w:val="21"/>
+          <w:shd w:val="clear" w:color="auto" w:fill="FFFFFF"/>
+        </w:rPr>
+        <w:t xml:space="preserve">(Java Serialization </w:t>
+      </w:r>
       <w:proofErr w:type="spellStart"/>
       <w:r>
-        <w:t>ReactJS</w:t>
+        <w:rPr>
+          <w:rFonts w:ascii="Helvetica" w:hAnsi="Helvetica" w:cs="Helvetica"/>
+          <w:color w:val="333333"/>
+          <w:spacing w:val="-3"/>
+          <w:sz w:val="21"/>
+          <w:szCs w:val="21"/>
+          <w:shd w:val="clear" w:color="auto" w:fill="FFFFFF"/>
+        </w:rPr>
+        <w:t>to</w:t>
       </w:r>
       <w:proofErr w:type="spellEnd"/>
       <w:r>
-        <w:t xml:space="preserve"> gebruikt JSX als compiler. JSX is een syntax extensie van Javascript dat eruit ziet als een template taal </w:t>
+        <w:rPr>
+          <w:rFonts w:ascii="Helvetica" w:hAnsi="Helvetica" w:cs="Helvetica"/>
+          <w:color w:val="333333"/>
+          <w:spacing w:val="-3"/>
+          <w:sz w:val="21"/>
+          <w:szCs w:val="21"/>
+          <w:shd w:val="clear" w:color="auto" w:fill="FFFFFF"/>
+        </w:rPr>
+        <w:t xml:space="preserve"> XML)</w:t>
+      </w:r>
+      <w:r>
+        <w:t xml:space="preserve"> , dit is een op XML </w:t>
+      </w:r>
+      <w:r>
+        <w:t>gebaseerde</w:t>
+      </w:r>
+      <w:r>
+        <w:t xml:space="preserve"> syntax om Javascript en HTML te renderen. Het staat toe dat variabele en Javascript datastructuren kunnen worden gemixt in HTML markup.</w:t>
       </w:r>
     </w:p>
     <w:p>
@@ -1323,174 +930,256 @@
     </w:p>
     <w:p>
       <w:pPr>
+        <w:ind w:left="708"/>
+      </w:pPr>
+      <w:r>
+        <w:t>4</w:t>
+      </w:r>
+      <w:r>
+        <w:t xml:space="preserve">.2 </w:t>
+      </w:r>
+      <w:r>
+        <w:t xml:space="preserve"> Geheugen</w:t>
+      </w:r>
+    </w:p>
+    <w:p>
+      <w:pPr>
+        <w:ind w:left="708"/>
+      </w:pPr>
+      <w:r>
+        <w:t>Als we spreken over memory management is ReactJs veel sneller, zeker na pagina lading. Dit komt vooral doordat React zelf kleiner is dan Angular 2.</w:t>
+      </w:r>
+    </w:p>
+    <w:p>
+      <w:pPr>
+        <w:ind w:left="708"/>
+      </w:pPr>
+      <w:r>
+        <w:rPr>
+          <w:noProof/>
+        </w:rPr>
+        <w:drawing>
+          <wp:inline distT="0" distB="0" distL="0" distR="0">
+            <wp:extent cx="3858163" cy="2915057"/>
+            <wp:effectExtent l="0" t="0" r="0" b="0"/>
+            <wp:docPr id="6" name="Afbeelding 6"/>
+            <wp:cNvGraphicFramePr>
+              <a:graphicFrameLocks xmlns:a="http://schemas.openxmlformats.org/drawingml/2006/main" noChangeAspect="1"/>
+            </wp:cNvGraphicFramePr>
+            <a:graphic xmlns:a="http://schemas.openxmlformats.org/drawingml/2006/main">
+              <a:graphicData uri="http://schemas.openxmlformats.org/drawingml/2006/picture">
+                <pic:pic xmlns:pic="http://schemas.openxmlformats.org/drawingml/2006/picture">
+                  <pic:nvPicPr>
+                    <pic:cNvPr id="6" name="memory.png"/>
+                    <pic:cNvPicPr/>
+                  </pic:nvPicPr>
+                  <pic:blipFill>
+                    <a:blip r:embed="rId7">
+                      <a:extLst>
+                        <a:ext uri="{28A0092B-C50C-407E-A947-70E740481C1C}">
+                          <a14:useLocalDpi xmlns:a14="http://schemas.microsoft.com/office/drawing/2010/main" val="0"/>
+                        </a:ext>
+                      </a:extLst>
+                    </a:blip>
+                    <a:stretch>
+                      <a:fillRect/>
+                    </a:stretch>
+                  </pic:blipFill>
+                  <pic:spPr>
+                    <a:xfrm>
+                      <a:off x="0" y="0"/>
+                      <a:ext cx="3858163" cy="2915057"/>
+                    </a:xfrm>
+                    <a:prstGeom prst="rect">
+                      <a:avLst/>
+                    </a:prstGeom>
+                  </pic:spPr>
+                </pic:pic>
+              </a:graphicData>
+            </a:graphic>
+          </wp:inline>
+        </w:drawing>
+      </w:r>
+    </w:p>
+    <w:p>
+      <w:pPr>
         <w:pStyle w:val="Lijstalinea"/>
-      </w:pPr>
-    </w:p>
-    <w:p>
-      <w:r>
-        <w:t>Groote:</w:t>
-      </w:r>
-    </w:p>
-    <w:p>
+        <w:ind w:left="1428"/>
+      </w:pPr>
+    </w:p>
+    <w:p>
+      <w:pPr>
+        <w:pStyle w:val="Lijstalinea"/>
+        <w:ind w:left="1428"/>
+      </w:pPr>
+    </w:p>
+    <w:p>
+      <w:pPr>
+        <w:pStyle w:val="Lijstalinea"/>
+        <w:ind w:left="1428"/>
+      </w:pPr>
+    </w:p>
+    <w:p>
+      <w:pPr>
+        <w:ind w:left="708"/>
+      </w:pPr>
+      <w:r>
+        <w:lastRenderedPageBreak/>
+        <w:t>4.</w:t>
+      </w:r>
+      <w:r>
+        <w:t>3</w:t>
+      </w:r>
+      <w:r>
+        <w:t xml:space="preserve"> </w:t>
+      </w:r>
+      <w:r>
+        <w:t>Databinding:</w:t>
+      </w:r>
+    </w:p>
+    <w:p>
+      <w:pPr>
+        <w:ind w:left="708"/>
+      </w:pPr>
       <w:proofErr w:type="spellStart"/>
       <w:r>
-        <w:t>Angular</w:t>
+        <w:t>Anglar</w:t>
       </w:r>
       <w:proofErr w:type="spellEnd"/>
       <w:r>
-        <w:t xml:space="preserve"> is de grootste qua </w:t>
+        <w:t xml:space="preserve"> 2 maakt gebruikt van </w:t>
       </w:r>
       <w:proofErr w:type="spellStart"/>
       <w:r>
-        <w:t>size</w:t>
+        <w:t>two</w:t>
       </w:r>
       <w:proofErr w:type="spellEnd"/>
       <w:r>
+        <w:t>-way data binding</w:t>
+      </w:r>
+      <w:r>
+        <w:t xml:space="preserve">: dit wil zeggen dat wanneer een gebruiker </w:t>
+      </w:r>
+      <w:r>
+        <w:t>communiceert</w:t>
+      </w:r>
+      <w:r>
+        <w:t xml:space="preserve"> met de view en bijvoorbeeld e</w:t>
+      </w:r>
+      <w:r>
+        <w:t xml:space="preserve">en nieuwe waarde geeft aan iets, </w:t>
+      </w:r>
+      <w:r>
+        <w:t>dat niet alleen de vi</w:t>
+      </w:r>
+      <w:r>
+        <w:t xml:space="preserve">ew wordt </w:t>
+      </w:r>
+      <w:proofErr w:type="spellStart"/>
+      <w:r>
+        <w:t>geupdate</w:t>
+      </w:r>
+      <w:proofErr w:type="spellEnd"/>
+      <w:r>
+        <w:t xml:space="preserve"> maar ook het m</w:t>
+      </w:r>
+      <w:r>
+        <w:t>odel. Hierdoor moet je dus geen extra functies schrijven voor het opvolgen van deze da</w:t>
+      </w:r>
+      <w:r>
+        <w:t>t</w:t>
+      </w:r>
+      <w:r>
+        <w:t>a.</w:t>
+      </w:r>
+    </w:p>
+    <w:p>
+      <w:pPr>
+        <w:ind w:left="708"/>
+      </w:pPr>
+      <w:r>
+        <w:t xml:space="preserve">Nadeel hiervan is, </w:t>
+      </w:r>
+      <w:proofErr w:type="spellStart"/>
+      <w:r>
+        <w:t>isdat</w:t>
+      </w:r>
+      <w:proofErr w:type="spellEnd"/>
+      <w:r>
+        <w:t xml:space="preserve"> voor elk component een binding moet worden aangemaakt en dit de </w:t>
+      </w:r>
+      <w:proofErr w:type="spellStart"/>
+      <w:r>
+        <w:t>performantie</w:t>
+      </w:r>
+      <w:proofErr w:type="spellEnd"/>
+      <w:r>
+        <w:t xml:space="preserve"> beïnvloed.</w:t>
+      </w:r>
+    </w:p>
+    <w:p>
+      <w:pPr>
+        <w:ind w:left="708"/>
+      </w:pPr>
+      <w:r>
+        <w:t xml:space="preserve">ReactJS gebruikt </w:t>
+      </w:r>
+      <w:proofErr w:type="spellStart"/>
+      <w:r>
+        <w:t>one</w:t>
+      </w:r>
+      <w:proofErr w:type="spellEnd"/>
+      <w:r>
+        <w:t>-way data binding: dit wilt zeggen dat de data</w:t>
+      </w:r>
+      <w:r>
+        <w:t xml:space="preserve"> alleen maar in 1 richting gaat en je extra code moet schrijven voor het veranderen ervan.</w:t>
+      </w:r>
+      <w:r>
         <w:t xml:space="preserve"> </w:t>
       </w:r>
     </w:p>
     <w:p/>
-    <w:p>
-      <w:r>
-        <w:t>Databinding:</w:t>
-      </w:r>
-    </w:p>
-    <w:p/>
-    <w:p>
+    <w:p/>
+    <w:p>
+      <w:pPr>
+        <w:ind w:left="708"/>
+      </w:pPr>
+      <w:r>
+        <w:t>4</w:t>
+      </w:r>
+      <w:r>
+        <w:t>.</w:t>
+      </w:r>
+      <w:r>
+        <w:t>4</w:t>
+      </w:r>
+      <w:r>
+        <w:t xml:space="preserve"> </w:t>
+      </w:r>
       <w:proofErr w:type="spellStart"/>
       <w:r>
-        <w:t>Anglar</w:t>
+        <w:t>Performantie</w:t>
       </w:r>
       <w:proofErr w:type="spellEnd"/>
       <w:r>
-        <w:t xml:space="preserve"> 2 maakt gebruikt van </w:t>
-      </w:r>
-      <w:proofErr w:type="spellStart"/>
-      <w:r>
-        <w:t>two</w:t>
-      </w:r>
-      <w:proofErr w:type="spellEnd"/>
-      <w:r>
-        <w:t>-way data binding</w:t>
-      </w:r>
-      <w:r>
-        <w:t xml:space="preserve">: dit wil zeggen dat wanneer een gebruiker </w:t>
-      </w:r>
-      <w:r>
-        <w:t>communiceert</w:t>
-      </w:r>
-      <w:r>
-        <w:t xml:space="preserve"> met de view en bijvoorbeeld e</w:t>
-      </w:r>
-      <w:r>
-        <w:t xml:space="preserve">en nieuwe waarde geeft aan iets, </w:t>
-      </w:r>
-      <w:r>
-        <w:t>dat niet alleen de vi</w:t>
-      </w:r>
-      <w:r>
-        <w:t xml:space="preserve">ew wordt </w:t>
-      </w:r>
-      <w:proofErr w:type="spellStart"/>
-      <w:r>
-        <w:t>geupdate</w:t>
-      </w:r>
-      <w:proofErr w:type="spellEnd"/>
-      <w:r>
-        <w:t xml:space="preserve"> maar ook het m</w:t>
-      </w:r>
-      <w:r>
-        <w:t>odel. Hierdoor moet je dus geen extra functies schrijven voor het opvolgen van deze da</w:t>
-      </w:r>
-      <w:r>
-        <w:t>t</w:t>
-      </w:r>
-      <w:r>
-        <w:t>a.</w:t>
-      </w:r>
-    </w:p>
-    <w:p>
-      <w:r>
-        <w:t xml:space="preserve">Nadeel hiervan is, </w:t>
-      </w:r>
-      <w:proofErr w:type="spellStart"/>
-      <w:r>
-        <w:t>isdat</w:t>
-      </w:r>
-      <w:proofErr w:type="spellEnd"/>
-      <w:r>
-        <w:t xml:space="preserve"> voor elk component een binding moet worden aangemaakt en dit de </w:t>
-      </w:r>
-      <w:proofErr w:type="spellStart"/>
-      <w:r>
-        <w:t>performantie</w:t>
-      </w:r>
-      <w:proofErr w:type="spellEnd"/>
-      <w:r>
-        <w:t xml:space="preserve"> beïnvloed.</w:t>
-      </w:r>
-    </w:p>
-    <w:p>
-      <w:proofErr w:type="spellStart"/>
-      <w:r>
-        <w:t>ReactJS</w:t>
-      </w:r>
-      <w:proofErr w:type="spellEnd"/>
-      <w:r>
-        <w:t xml:space="preserve"> gebruikt </w:t>
-      </w:r>
-      <w:proofErr w:type="spellStart"/>
-      <w:r>
-        <w:t>one</w:t>
-      </w:r>
-      <w:proofErr w:type="spellEnd"/>
-      <w:r>
-        <w:t>-way data binding: dit wilt zeggen dat de data</w:t>
-      </w:r>
-      <w:r>
-        <w:t xml:space="preserve"> alleen maar in 1 richting gaat en je extra code moet schrijven voor het veranderen ervan.</w:t>
-      </w:r>
-      <w:r>
-        <w:t xml:space="preserve"> </w:t>
-      </w:r>
-    </w:p>
-    <w:p/>
-    <w:p/>
-    <w:p>
-      <w:proofErr w:type="spellStart"/>
-      <w:r>
-        <w:t>Performantie</w:t>
-      </w:r>
-      <w:proofErr w:type="spellEnd"/>
-      <w:r>
         <w:t>:</w:t>
       </w:r>
     </w:p>
     <w:p>
+      <w:pPr>
+        <w:ind w:left="708"/>
+      </w:pPr>
       <w:r>
         <w:t xml:space="preserve">Angular2:  Zoals hierboven al werd vermeld wordt er voor elk component een binding aangemaakt om het verschil in de DOM te controleren. </w:t>
       </w:r>
     </w:p>
     <w:p>
-      <w:r>
-        <w:lastRenderedPageBreak/>
-        <w:t xml:space="preserve">Voor ReactJs gebeurt dit via een virtuele DOM concept. Dit gebeurt via een “light” DOM tree dat wordt opgeslagen op de server . Elke keer als de gebruiker communiceert met de view maakt </w:t>
-      </w:r>
-      <w:proofErr w:type="spellStart"/>
-      <w:r>
-        <w:t>React</w:t>
-      </w:r>
-      <w:proofErr w:type="spellEnd"/>
-      <w:r>
-        <w:t xml:space="preserve"> een nieuwe virtuele DOM aan waarmee deze wordt vergeleken met de vorige light DOM. Nadat </w:t>
-      </w:r>
-      <w:proofErr w:type="spellStart"/>
-      <w:r>
-        <w:t>React</w:t>
-      </w:r>
-      <w:proofErr w:type="spellEnd"/>
-      <w:r>
-        <w:t xml:space="preserve"> al de verschillen heeft gevonden tussen de 2 </w:t>
+      <w:pPr>
+        <w:ind w:left="708"/>
+      </w:pPr>
+      <w:r>
+        <w:t xml:space="preserve">Voor ReactJs gebeurt dit via een virtuele DOM concept. Dit gebeurt via een “light” DOM tree dat wordt opgeslagen op de server . Elke keer als de gebruiker communiceert met de view maakt React een nieuwe virtuele DOM aan waarmee deze wordt vergeleken met de vorige light DOM. Nadat React al de verschillen heeft gevonden tussen de 2 </w:t>
       </w:r>
       <w:proofErr w:type="spellStart"/>
       <w:r>
@@ -1523,7 +1212,7 @@
                     <pic:cNvPicPr/>
                   </pic:nvPicPr>
                   <pic:blipFill>
-                    <a:blip r:embed="rId7">
+                    <a:blip r:embed="rId8">
                       <a:extLst>
                         <a:ext uri="{28A0092B-C50C-407E-A947-70E740481C1C}">
                           <a14:useLocalDpi xmlns:a14="http://schemas.microsoft.com/office/drawing/2010/main" val="0"/>
@@ -1551,6 +1240,380 @@
       </w:r>
     </w:p>
     <w:p/>
+    <w:p>
+      <w:r>
+        <w:lastRenderedPageBreak/>
+        <w:t>4.</w:t>
+      </w:r>
+      <w:r>
+        <w:t>5</w:t>
+      </w:r>
+      <w:r>
+        <w:t xml:space="preserve"> </w:t>
+      </w:r>
+      <w:proofErr w:type="spellStart"/>
+      <w:r>
+        <w:t>Compiling</w:t>
+      </w:r>
+      <w:proofErr w:type="spellEnd"/>
+      <w:r>
+        <w:t xml:space="preserve"> at run-time   </w:t>
+      </w:r>
+      <w:proofErr w:type="spellStart"/>
+      <w:r>
+        <w:t>vs</w:t>
+      </w:r>
+      <w:proofErr w:type="spellEnd"/>
+      <w:r>
+        <w:t xml:space="preserve"> </w:t>
+      </w:r>
+      <w:proofErr w:type="spellStart"/>
+      <w:r>
+        <w:t>compiling</w:t>
+      </w:r>
+      <w:proofErr w:type="spellEnd"/>
+      <w:r>
+        <w:t xml:space="preserve"> at </w:t>
+      </w:r>
+      <w:proofErr w:type="spellStart"/>
+      <w:r>
+        <w:t>compile</w:t>
+      </w:r>
+      <w:proofErr w:type="spellEnd"/>
+      <w:r>
+        <w:t>-time</w:t>
+      </w:r>
+    </w:p>
+    <w:p>
+      <w:r>
+        <w:t xml:space="preserve">Wanneer men een fout maakt zoals het vergeten van </w:t>
+      </w:r>
+      <w:proofErr w:type="spellStart"/>
+      <w:r>
+        <w:t>closing</w:t>
+      </w:r>
+      <w:proofErr w:type="spellEnd"/>
+      <w:r>
+        <w:t xml:space="preserve"> tag “&lt; /&gt;” zie je duidelijk de verschillen qua </w:t>
+      </w:r>
+      <w:proofErr w:type="spellStart"/>
+      <w:r>
+        <w:t>compiling</w:t>
+      </w:r>
+      <w:proofErr w:type="spellEnd"/>
+    </w:p>
+    <w:p>
+      <w:pPr>
+        <w:rPr>
+          <w:noProof/>
+        </w:rPr>
+      </w:pPr>
+      <w:r>
+        <w:rPr>
+          <w:noProof/>
+        </w:rPr>
+        <w:t>Angular 2:</w:t>
+      </w:r>
+    </w:p>
+    <w:p>
+      <w:r>
+        <w:rPr>
+          <w:noProof/>
+        </w:rPr>
+        <w:drawing>
+          <wp:inline distT="0" distB="0" distL="0" distR="0">
+            <wp:extent cx="5534797" cy="2829320"/>
+            <wp:effectExtent l="0" t="0" r="0" b="9525"/>
+            <wp:docPr id="7" name="Afbeelding 7"/>
+            <wp:cNvGraphicFramePr>
+              <a:graphicFrameLocks xmlns:a="http://schemas.openxmlformats.org/drawingml/2006/main" noChangeAspect="1"/>
+            </wp:cNvGraphicFramePr>
+            <a:graphic xmlns:a="http://schemas.openxmlformats.org/drawingml/2006/main">
+              <a:graphicData uri="http://schemas.openxmlformats.org/drawingml/2006/picture">
+                <pic:pic xmlns:pic="http://schemas.openxmlformats.org/drawingml/2006/picture">
+                  <pic:nvPicPr>
+                    <pic:cNvPr id="7" name="angular-compilefail.png"/>
+                    <pic:cNvPicPr/>
+                  </pic:nvPicPr>
+                  <pic:blipFill>
+                    <a:blip r:embed="rId9">
+                      <a:extLst>
+                        <a:ext uri="{28A0092B-C50C-407E-A947-70E740481C1C}">
+                          <a14:useLocalDpi xmlns:a14="http://schemas.microsoft.com/office/drawing/2010/main" val="0"/>
+                        </a:ext>
+                      </a:extLst>
+                    </a:blip>
+                    <a:stretch>
+                      <a:fillRect/>
+                    </a:stretch>
+                  </pic:blipFill>
+                  <pic:spPr>
+                    <a:xfrm>
+                      <a:off x="0" y="0"/>
+                      <a:ext cx="5534797" cy="2829320"/>
+                    </a:xfrm>
+                    <a:prstGeom prst="rect">
+                      <a:avLst/>
+                    </a:prstGeom>
+                  </pic:spPr>
+                </pic:pic>
+              </a:graphicData>
+            </a:graphic>
+          </wp:inline>
+        </w:drawing>
+      </w:r>
+    </w:p>
+    <w:p>
+      <w:pPr>
+        <w:rPr>
+          <w:noProof/>
+        </w:rPr>
+      </w:pPr>
+    </w:p>
+    <w:p>
+      <w:pPr>
+        <w:rPr>
+          <w:noProof/>
+        </w:rPr>
+      </w:pPr>
+    </w:p>
+    <w:p/>
+    <w:p>
+      <w:r>
+        <w:t>ReactJs:</w:t>
+      </w:r>
+    </w:p>
+    <w:p>
+      <w:r>
+        <w:rPr>
+          <w:noProof/>
+        </w:rPr>
+        <w:drawing>
+          <wp:inline distT="0" distB="0" distL="0" distR="0">
+            <wp:extent cx="5715798" cy="3229426"/>
+            <wp:effectExtent l="0" t="0" r="0" b="9525"/>
+            <wp:docPr id="8" name="Afbeelding 8"/>
+            <wp:cNvGraphicFramePr>
+              <a:graphicFrameLocks xmlns:a="http://schemas.openxmlformats.org/drawingml/2006/main" noChangeAspect="1"/>
+            </wp:cNvGraphicFramePr>
+            <a:graphic xmlns:a="http://schemas.openxmlformats.org/drawingml/2006/main">
+              <a:graphicData uri="http://schemas.openxmlformats.org/drawingml/2006/picture">
+                <pic:pic xmlns:pic="http://schemas.openxmlformats.org/drawingml/2006/picture">
+                  <pic:nvPicPr>
+                    <pic:cNvPr id="8" name="reactcompile-fail.png"/>
+                    <pic:cNvPicPr/>
+                  </pic:nvPicPr>
+                  <pic:blipFill>
+                    <a:blip r:embed="rId10">
+                      <a:extLst>
+                        <a:ext uri="{28A0092B-C50C-407E-A947-70E740481C1C}">
+                          <a14:useLocalDpi xmlns:a14="http://schemas.microsoft.com/office/drawing/2010/main" val="0"/>
+                        </a:ext>
+                      </a:extLst>
+                    </a:blip>
+                    <a:stretch>
+                      <a:fillRect/>
+                    </a:stretch>
+                  </pic:blipFill>
+                  <pic:spPr>
+                    <a:xfrm>
+                      <a:off x="0" y="0"/>
+                      <a:ext cx="5715798" cy="3229426"/>
+                    </a:xfrm>
+                    <a:prstGeom prst="rect">
+                      <a:avLst/>
+                    </a:prstGeom>
+                  </pic:spPr>
+                </pic:pic>
+              </a:graphicData>
+            </a:graphic>
+          </wp:inline>
+        </w:drawing>
+      </w:r>
+    </w:p>
+    <w:p/>
+    <w:p>
+      <w:r>
+        <w:lastRenderedPageBreak/>
+        <w:t>Wanne</w:t>
+      </w:r>
+      <w:r>
+        <w:t xml:space="preserve">er je een typ fout maakt in React JSX zal het niet compileren, dit is zeer makkelijk omdat je meteen weet op welke regel je een error hebt. JSX zorgt er zelfs voor dat je weet op welke lijn nummer de fout staat. Dit is zeker een meerwaarde qua </w:t>
+      </w:r>
+      <w:proofErr w:type="spellStart"/>
+      <w:r>
+        <w:t>developing</w:t>
+      </w:r>
+      <w:proofErr w:type="spellEnd"/>
+      <w:r>
+        <w:t>.</w:t>
+      </w:r>
+    </w:p>
+    <w:p>
+      <w:r>
+        <w:t xml:space="preserve">In Angular 2 daarin tegen, wanneer daar een fout wordt gemaakt zal er niets gebeuren. Dit komt omdat Angular wordt gecompileerd at </w:t>
+      </w:r>
+      <w:proofErr w:type="spellStart"/>
+      <w:r>
+        <w:t>run</w:t>
+      </w:r>
+      <w:r>
+        <w:t>time</w:t>
+      </w:r>
+      <w:proofErr w:type="spellEnd"/>
+      <w:r>
+        <w:t>.</w:t>
+      </w:r>
+    </w:p>
+    <w:p/>
+    <w:p>
+      <w:r>
+        <w:t>4.6 Adoption</w:t>
+      </w:r>
+    </w:p>
+    <w:p>
+      <w:r>
+        <w:t xml:space="preserve">Voor Angular 2 zijn er ongeveer 15k starts op </w:t>
+      </w:r>
+      <w:proofErr w:type="spellStart"/>
+      <w:r>
+        <w:t>Github</w:t>
+      </w:r>
+      <w:proofErr w:type="spellEnd"/>
+      <w:r>
+        <w:t xml:space="preserve">.  Waarvan ongeveer  15k </w:t>
+      </w:r>
+      <w:proofErr w:type="spellStart"/>
+      <w:r>
+        <w:t>repositories</w:t>
+      </w:r>
+      <w:proofErr w:type="spellEnd"/>
+      <w:r>
+        <w:t xml:space="preserve"> “Angular 2” of “ng2” bevatten  en zijn geschreven in Typescript.</w:t>
+      </w:r>
+    </w:p>
+    <w:p>
+      <w:r>
+        <w:t xml:space="preserve">ReactJs heeft meer dan 53k stars op </w:t>
+      </w:r>
+      <w:proofErr w:type="spellStart"/>
+      <w:r>
+        <w:t>Github</w:t>
+      </w:r>
+      <w:proofErr w:type="spellEnd"/>
+      <w:r>
+        <w:t xml:space="preserve"> waarvan 95.5k </w:t>
+      </w:r>
+      <w:proofErr w:type="spellStart"/>
+      <w:r>
+        <w:t>repositories</w:t>
+      </w:r>
+      <w:proofErr w:type="spellEnd"/>
+      <w:r>
+        <w:t xml:space="preserve"> dat “ReactJs” bevatten.</w:t>
+      </w:r>
+    </w:p>
+    <w:p/>
+    <w:p>
+      <w:r>
+        <w:rPr>
+          <w:noProof/>
+        </w:rPr>
+        <w:drawing>
+          <wp:inline distT="0" distB="0" distL="0" distR="0">
+            <wp:extent cx="5760720" cy="2447925"/>
+            <wp:effectExtent l="0" t="0" r="0" b="9525"/>
+            <wp:docPr id="9" name="Afbeelding 9"/>
+            <wp:cNvGraphicFramePr>
+              <a:graphicFrameLocks xmlns:a="http://schemas.openxmlformats.org/drawingml/2006/main" noChangeAspect="1"/>
+            </wp:cNvGraphicFramePr>
+            <a:graphic xmlns:a="http://schemas.openxmlformats.org/drawingml/2006/main">
+              <a:graphicData uri="http://schemas.openxmlformats.org/drawingml/2006/picture">
+                <pic:pic xmlns:pic="http://schemas.openxmlformats.org/drawingml/2006/picture">
+                  <pic:nvPicPr>
+                    <pic:cNvPr id="9" name="reactvsAngular.jpeg"/>
+                    <pic:cNvPicPr/>
+                  </pic:nvPicPr>
+                  <pic:blipFill>
+                    <a:blip r:embed="rId11" cstate="print">
+                      <a:extLst>
+                        <a:ext uri="{28A0092B-C50C-407E-A947-70E740481C1C}">
+                          <a14:useLocalDpi xmlns:a14="http://schemas.microsoft.com/office/drawing/2010/main" val="0"/>
+                        </a:ext>
+                      </a:extLst>
+                    </a:blip>
+                    <a:stretch>
+                      <a:fillRect/>
+                    </a:stretch>
+                  </pic:blipFill>
+                  <pic:spPr>
+                    <a:xfrm>
+                      <a:off x="0" y="0"/>
+                      <a:ext cx="5760720" cy="2447925"/>
+                    </a:xfrm>
+                    <a:prstGeom prst="rect">
+                      <a:avLst/>
+                    </a:prstGeom>
+                  </pic:spPr>
+                </pic:pic>
+              </a:graphicData>
+            </a:graphic>
+          </wp:inline>
+        </w:drawing>
+      </w:r>
+    </w:p>
+    <w:p/>
+    <w:p/>
+    <w:p>
+      <w:pPr>
+        <w:pStyle w:val="Lijstalinea"/>
+        <w:numPr>
+          <w:ilvl w:val="0"/>
+          <w:numId w:val="3"/>
+        </w:numPr>
+        <w:rPr>
+          <w:sz w:val="26"/>
+          <w:szCs w:val="26"/>
+          <w:u w:val="single"/>
+        </w:rPr>
+      </w:pPr>
+      <w:r>
+        <w:rPr>
+          <w:sz w:val="26"/>
+          <w:szCs w:val="26"/>
+          <w:u w:val="single"/>
+        </w:rPr>
+        <w:t xml:space="preserve">ReactJs </w:t>
+      </w:r>
+      <w:proofErr w:type="spellStart"/>
+      <w:r>
+        <w:rPr>
+          <w:sz w:val="26"/>
+          <w:szCs w:val="26"/>
+          <w:u w:val="single"/>
+        </w:rPr>
+        <w:t>vs</w:t>
+      </w:r>
+      <w:proofErr w:type="spellEnd"/>
+      <w:r>
+        <w:rPr>
+          <w:sz w:val="26"/>
+          <w:szCs w:val="26"/>
+          <w:u w:val="single"/>
+        </w:rPr>
+        <w:t xml:space="preserve">  Angular 2 syntax</w:t>
+      </w:r>
+    </w:p>
+    <w:p>
+      <w:pPr>
+        <w:pStyle w:val="Lijstalinea"/>
+      </w:pPr>
+      <w:bookmarkStart w:id="0" w:name="_GoBack"/>
+      <w:bookmarkEnd w:id="0"/>
+    </w:p>
+    <w:p/>
+    <w:p/>
+    <w:p/>
     <w:p/>
     <w:p/>
     <w:p/>
@@ -1584,16 +1647,36 @@
     </w:p>
     <w:p>
       <w:r>
-        <w:t xml:space="preserve">Voor het opzetten van een web app is </w:t>
+        <w:t>Voor het opzetten van een web app is Angular 2 de snelste</w:t>
+      </w:r>
+      <w:r>
+        <w:t xml:space="preserve">. </w:t>
+      </w:r>
+      <w:r>
+        <w:t xml:space="preserve">Maar </w:t>
+      </w:r>
+      <w:r>
+        <w:t xml:space="preserve"> als men kijk</w:t>
+      </w:r>
+      <w:r>
+        <w:t>t</w:t>
+      </w:r>
+      <w:r>
+        <w:t xml:space="preserve"> qua </w:t>
       </w:r>
       <w:proofErr w:type="spellStart"/>
       <w:r>
-        <w:t>Angular</w:t>
+        <w:t>developing</w:t>
       </w:r>
       <w:proofErr w:type="spellEnd"/>
       <w:r>
-        <w:t xml:space="preserve"> 2 de snelste</w:t>
-      </w:r>
+        <w:t xml:space="preserve"> is ReactJs beter door het </w:t>
+      </w:r>
+      <w:proofErr w:type="spellStart"/>
+      <w:r>
+        <w:t>compilen</w:t>
+      </w:r>
+      <w:proofErr w:type="spellEnd"/>
     </w:p>
     <w:p>
       <w:r>
@@ -1605,21 +1688,8 @@
       </w:r>
       <w:proofErr w:type="spellEnd"/>
       <w:r>
-        <w:t xml:space="preserve"> de belangrijkste aspect is om te kiezen tussen de 2 </w:t>
-      </w:r>
-      <w:proofErr w:type="spellStart"/>
-      <w:r>
-        <w:t>frameworks</w:t>
-      </w:r>
-      <w:proofErr w:type="spellEnd"/>
-      <w:r>
-        <w:t xml:space="preserve"> is ReactJs  het snelste </w:t>
-      </w:r>
-      <w:proofErr w:type="spellStart"/>
-      <w:r>
-        <w:t>framework</w:t>
-      </w:r>
-      <w:proofErr w:type="spellEnd"/>
+        <w:t xml:space="preserve"> de belangrijkste aspect is om te kiezen tussen de 2 frameworks is ReactJs  het snelste framework</w:t>
+      </w:r>
       <w:r>
         <w:t>, zeker als men spreekt over zeer veel data dat moet worden verwerkt</w:t>
       </w:r>
@@ -1629,23 +1699,15 @@
     </w:p>
     <w:p>
       <w:r>
-        <w:t xml:space="preserve">Als men de web app wilt omzetten naar native is </w:t>
-      </w:r>
-      <w:proofErr w:type="spellStart"/>
-      <w:r>
-        <w:t>ReactJS</w:t>
-      </w:r>
-      <w:proofErr w:type="spellEnd"/>
-      <w:r>
-        <w:t xml:space="preserve"> de beste keuze met zijn </w:t>
-      </w:r>
-      <w:proofErr w:type="spellStart"/>
-      <w:r>
-        <w:t>React</w:t>
-      </w:r>
-      <w:proofErr w:type="spellEnd"/>
-      <w:r>
-        <w:t xml:space="preserve"> Native</w:t>
+        <w:t>Als men de web app wilt omzetten naar native is ReactJS de beste keuze met zijn React Native</w:t>
+      </w:r>
+      <w:r>
+        <w:t>.</w:t>
+      </w:r>
+    </w:p>
+    <w:p>
+      <w:r>
+        <w:t>Hierdoor komt dus ReactJs over het algemeen als de winnaar uit de hoek.</w:t>
       </w:r>
     </w:p>
     <w:p/>
@@ -1699,7 +1761,7 @@
       </w:r>
     </w:p>
     <w:p>
-      <w:hyperlink r:id="rId8" w:history="1">
+      <w:hyperlink r:id="rId12" w:history="1">
         <w:r>
           <w:rPr>
             <w:rStyle w:val="Hyperlink"/>
@@ -1709,7 +1771,7 @@
       </w:hyperlink>
     </w:p>
     <w:p>
-      <w:hyperlink r:id="rId9" w:history="1">
+      <w:hyperlink r:id="rId13" w:history="1">
         <w:r>
           <w:rPr>
             <w:rStyle w:val="Hyperlink"/>
@@ -1719,7 +1781,7 @@
       </w:hyperlink>
     </w:p>
     <w:p>
-      <w:hyperlink r:id="rId10" w:history="1">
+      <w:hyperlink r:id="rId14" w:history="1">
         <w:r>
           <w:rPr>
             <w:rStyle w:val="Hyperlink"/>
@@ -1734,7 +1796,7 @@
           <w:rStyle w:val="Hyperlink"/>
         </w:rPr>
       </w:pPr>
-      <w:hyperlink r:id="rId11" w:history="1">
+      <w:hyperlink r:id="rId15" w:history="1">
         <w:r>
           <w:rPr>
             <w:rStyle w:val="Hyperlink"/>
@@ -1744,7 +1806,12 @@
       </w:hyperlink>
     </w:p>
     <w:p>
-      <w:hyperlink r:id="rId12" w:history="1">
+      <w:pPr>
+        <w:rPr>
+          <w:rStyle w:val="Hyperlink"/>
+        </w:rPr>
+      </w:pPr>
+      <w:hyperlink r:id="rId16" w:history="1">
         <w:r>
           <w:rPr>
             <w:rStyle w:val="Hyperlink"/>
@@ -1753,6 +1820,27 @@
         </w:r>
       </w:hyperlink>
     </w:p>
+    <w:p>
+      <w:hyperlink r:id="rId17" w:history="1">
+        <w:r>
+          <w:rPr>
+            <w:rStyle w:val="Hyperlink"/>
+          </w:rPr>
+          <w:t>https://medium.freecodecamp.org/angular-2-versus-react-there-will-be-blood-66595faafd51</w:t>
+        </w:r>
+      </w:hyperlink>
+    </w:p>
+    <w:p>
+      <w:hyperlink r:id="rId18" w:history="1">
+        <w:r>
+          <w:rPr>
+            <w:rStyle w:val="Hyperlink"/>
+          </w:rPr>
+          <w:t>https://www.pluralsight.com/guides/front-end-javascript/react-vs-angular-2</w:t>
+        </w:r>
+      </w:hyperlink>
+    </w:p>
+    <w:p/>
     <w:p/>
     <w:p/>
     <w:p/>
@@ -1770,6 +1858,95 @@
 <file path=word/numbering.xml><?xml version="1.0" encoding="utf-8"?>
 <w:numbering xmlns:wpc="http://schemas.microsoft.com/office/word/2010/wordprocessingCanvas" xmlns:cx="http://schemas.microsoft.com/office/drawing/2014/chartex" xmlns:cx1="http://schemas.microsoft.com/office/drawing/2015/9/8/chartex" xmlns:cx2="http://schemas.microsoft.com/office/drawing/2015/10/21/chartex" xmlns:cx3="http://schemas.microsoft.com/office/drawing/2016/5/9/chartex" xmlns:cx4="http://schemas.microsoft.com/office/drawing/2016/5/10/chartex" xmlns:cx5="http://schemas.microsoft.com/office/drawing/2016/5/11/chartex" xmlns:cx6="http://schemas.microsoft.com/office/drawing/2016/5/12/chartex" xmlns:cx7="http://schemas.microsoft.com/office/drawing/2016/5/13/chartex" xmlns:cx8="http://schemas.microsoft.com/office/drawing/2016/5/14/chartex" xmlns:mc="http://schemas.openxmlformats.org/markup-compatibility/2006" xmlns:aink="http://schemas.microsoft.com/office/drawing/2016/ink" xmlns:am3d="http://schemas.microsoft.com/office/drawing/2017/model3d" xmlns:o="urn:schemas-microsoft-com:office:office" xmlns:r="http://schemas.openxmlformats.org/officeDocument/2006/relationships" xmlns:m="http://schemas.openxmlformats.org/officeDocument/2006/math" xmlns:v="urn:schemas-microsoft-com:vml" xmlns:wp14="http://schemas.microsoft.com/office/word/2010/wordprocessingDrawing" xmlns:wp="http://schemas.openxmlformats.org/drawingml/2006/wordprocessingDrawing" xmlns:w10="urn:schemas-microsoft-com:office:word" xmlns:w="http://schemas.openxmlformats.org/wordprocessingml/2006/main" xmlns:w14="http://schemas.microsoft.com/office/word/2010/wordml" xmlns:w15="http://schemas.microsoft.com/office/word/2012/wordml" xmlns:w16cid="http://schemas.microsoft.com/office/word/2016/wordml/cid" xmlns:w16se="http://schemas.microsoft.com/office/word/2015/wordml/symex" xmlns:wpg="http://schemas.microsoft.com/office/word/2010/wordprocessingGroup" xmlns:wpi="http://schemas.microsoft.com/office/word/2010/wordprocessingInk" xmlns:wne="http://schemas.microsoft.com/office/word/2006/wordml" xmlns:wps="http://schemas.microsoft.com/office/word/2010/wordprocessingShape" mc:Ignorable="w14 w15 w16se w16cid wp14">
   <w:abstractNum w:abstractNumId="0" w15:restartNumberingAfterBreak="0">
+    <w:nsid w:val="107A555D"/>
+    <w:multiLevelType w:val="hybridMultilevel"/>
+    <w:tmpl w:val="71540480"/>
+    <w:lvl w:ilvl="0" w:tplc="08130011">
+      <w:start w:val="1"/>
+      <w:numFmt w:val="decimal"/>
+      <w:lvlText w:val="%1)"/>
+      <w:lvlJc w:val="left"/>
+      <w:pPr>
+        <w:ind w:left="720" w:hanging="360"/>
+      </w:pPr>
+      <w:rPr>
+        <w:rFonts w:hint="default"/>
+      </w:rPr>
+    </w:lvl>
+    <w:lvl w:ilvl="1" w:tplc="08130019" w:tentative="1">
+      <w:start w:val="1"/>
+      <w:numFmt w:val="lowerLetter"/>
+      <w:lvlText w:val="%2."/>
+      <w:lvlJc w:val="left"/>
+      <w:pPr>
+        <w:ind w:left="1440" w:hanging="360"/>
+      </w:pPr>
+    </w:lvl>
+    <w:lvl w:ilvl="2" w:tplc="0813001B" w:tentative="1">
+      <w:start w:val="1"/>
+      <w:numFmt w:val="lowerRoman"/>
+      <w:lvlText w:val="%3."/>
+      <w:lvlJc w:val="right"/>
+      <w:pPr>
+        <w:ind w:left="2160" w:hanging="180"/>
+      </w:pPr>
+    </w:lvl>
+    <w:lvl w:ilvl="3" w:tplc="0813000F" w:tentative="1">
+      <w:start w:val="1"/>
+      <w:numFmt w:val="decimal"/>
+      <w:lvlText w:val="%4."/>
+      <w:lvlJc w:val="left"/>
+      <w:pPr>
+        <w:ind w:left="2880" w:hanging="360"/>
+      </w:pPr>
+    </w:lvl>
+    <w:lvl w:ilvl="4" w:tplc="08130019" w:tentative="1">
+      <w:start w:val="1"/>
+      <w:numFmt w:val="lowerLetter"/>
+      <w:lvlText w:val="%5."/>
+      <w:lvlJc w:val="left"/>
+      <w:pPr>
+        <w:ind w:left="3600" w:hanging="360"/>
+      </w:pPr>
+    </w:lvl>
+    <w:lvl w:ilvl="5" w:tplc="0813001B" w:tentative="1">
+      <w:start w:val="1"/>
+      <w:numFmt w:val="lowerRoman"/>
+      <w:lvlText w:val="%6."/>
+      <w:lvlJc w:val="right"/>
+      <w:pPr>
+        <w:ind w:left="4320" w:hanging="180"/>
+      </w:pPr>
+    </w:lvl>
+    <w:lvl w:ilvl="6" w:tplc="0813000F" w:tentative="1">
+      <w:start w:val="1"/>
+      <w:numFmt w:val="decimal"/>
+      <w:lvlText w:val="%7."/>
+      <w:lvlJc w:val="left"/>
+      <w:pPr>
+        <w:ind w:left="5040" w:hanging="360"/>
+      </w:pPr>
+    </w:lvl>
+    <w:lvl w:ilvl="7" w:tplc="08130019" w:tentative="1">
+      <w:start w:val="1"/>
+      <w:numFmt w:val="lowerLetter"/>
+      <w:lvlText w:val="%8."/>
+      <w:lvlJc w:val="left"/>
+      <w:pPr>
+        <w:ind w:left="5760" w:hanging="360"/>
+      </w:pPr>
+    </w:lvl>
+    <w:lvl w:ilvl="8" w:tplc="0813001B" w:tentative="1">
+      <w:start w:val="1"/>
+      <w:numFmt w:val="lowerRoman"/>
+      <w:lvlText w:val="%9."/>
+      <w:lvlJc w:val="right"/>
+      <w:pPr>
+        <w:ind w:left="6480" w:hanging="180"/>
+      </w:pPr>
+    </w:lvl>
+  </w:abstractNum>
+  <w:abstractNum w:abstractNumId="1" w15:restartNumberingAfterBreak="0">
     <w:nsid w:val="157C7495"/>
     <w:multiLevelType w:val="hybridMultilevel"/>
     <w:tmpl w:val="6F381772"/>
@@ -1882,7 +2059,7 @@
       </w:rPr>
     </w:lvl>
   </w:abstractNum>
-  <w:abstractNum w:abstractNumId="1" w15:restartNumberingAfterBreak="0">
+  <w:abstractNum w:abstractNumId="2" w15:restartNumberingAfterBreak="0">
     <w:nsid w:val="33E876E3"/>
     <w:multiLevelType w:val="hybridMultilevel"/>
     <w:tmpl w:val="EC96BEB2"/>
@@ -1971,7 +2148,185 @@
       </w:pPr>
     </w:lvl>
   </w:abstractNum>
-  <w:abstractNum w:abstractNumId="2" w15:restartNumberingAfterBreak="0">
+  <w:abstractNum w:abstractNumId="3" w15:restartNumberingAfterBreak="0">
+    <w:nsid w:val="3EB45159"/>
+    <w:multiLevelType w:val="hybridMultilevel"/>
+    <w:tmpl w:val="73DC30A2"/>
+    <w:lvl w:ilvl="0" w:tplc="2D4AE4C2">
+      <w:start w:val="5"/>
+      <w:numFmt w:val="decimal"/>
+      <w:lvlText w:val="%1"/>
+      <w:lvlJc w:val="left"/>
+      <w:pPr>
+        <w:ind w:left="720" w:hanging="360"/>
+      </w:pPr>
+      <w:rPr>
+        <w:rFonts w:hint="default"/>
+      </w:rPr>
+    </w:lvl>
+    <w:lvl w:ilvl="1" w:tplc="08130019" w:tentative="1">
+      <w:start w:val="1"/>
+      <w:numFmt w:val="lowerLetter"/>
+      <w:lvlText w:val="%2."/>
+      <w:lvlJc w:val="left"/>
+      <w:pPr>
+        <w:ind w:left="1440" w:hanging="360"/>
+      </w:pPr>
+    </w:lvl>
+    <w:lvl w:ilvl="2" w:tplc="0813001B" w:tentative="1">
+      <w:start w:val="1"/>
+      <w:numFmt w:val="lowerRoman"/>
+      <w:lvlText w:val="%3."/>
+      <w:lvlJc w:val="right"/>
+      <w:pPr>
+        <w:ind w:left="2160" w:hanging="180"/>
+      </w:pPr>
+    </w:lvl>
+    <w:lvl w:ilvl="3" w:tplc="0813000F" w:tentative="1">
+      <w:start w:val="1"/>
+      <w:numFmt w:val="decimal"/>
+      <w:lvlText w:val="%4."/>
+      <w:lvlJc w:val="left"/>
+      <w:pPr>
+        <w:ind w:left="2880" w:hanging="360"/>
+      </w:pPr>
+    </w:lvl>
+    <w:lvl w:ilvl="4" w:tplc="08130019" w:tentative="1">
+      <w:start w:val="1"/>
+      <w:numFmt w:val="lowerLetter"/>
+      <w:lvlText w:val="%5."/>
+      <w:lvlJc w:val="left"/>
+      <w:pPr>
+        <w:ind w:left="3600" w:hanging="360"/>
+      </w:pPr>
+    </w:lvl>
+    <w:lvl w:ilvl="5" w:tplc="0813001B" w:tentative="1">
+      <w:start w:val="1"/>
+      <w:numFmt w:val="lowerRoman"/>
+      <w:lvlText w:val="%6."/>
+      <w:lvlJc w:val="right"/>
+      <w:pPr>
+        <w:ind w:left="4320" w:hanging="180"/>
+      </w:pPr>
+    </w:lvl>
+    <w:lvl w:ilvl="6" w:tplc="0813000F" w:tentative="1">
+      <w:start w:val="1"/>
+      <w:numFmt w:val="decimal"/>
+      <w:lvlText w:val="%7."/>
+      <w:lvlJc w:val="left"/>
+      <w:pPr>
+        <w:ind w:left="5040" w:hanging="360"/>
+      </w:pPr>
+    </w:lvl>
+    <w:lvl w:ilvl="7" w:tplc="08130019" w:tentative="1">
+      <w:start w:val="1"/>
+      <w:numFmt w:val="lowerLetter"/>
+      <w:lvlText w:val="%8."/>
+      <w:lvlJc w:val="left"/>
+      <w:pPr>
+        <w:ind w:left="5760" w:hanging="360"/>
+      </w:pPr>
+    </w:lvl>
+    <w:lvl w:ilvl="8" w:tplc="0813001B" w:tentative="1">
+      <w:start w:val="1"/>
+      <w:numFmt w:val="lowerRoman"/>
+      <w:lvlText w:val="%9."/>
+      <w:lvlJc w:val="right"/>
+      <w:pPr>
+        <w:ind w:left="6480" w:hanging="180"/>
+      </w:pPr>
+    </w:lvl>
+  </w:abstractNum>
+  <w:abstractNum w:abstractNumId="4" w15:restartNumberingAfterBreak="0">
+    <w:nsid w:val="53C14FF9"/>
+    <w:multiLevelType w:val="hybridMultilevel"/>
+    <w:tmpl w:val="9BB4DD16"/>
+    <w:lvl w:ilvl="0" w:tplc="08130011">
+      <w:start w:val="4"/>
+      <w:numFmt w:val="decimal"/>
+      <w:lvlText w:val="%1)"/>
+      <w:lvlJc w:val="left"/>
+      <w:pPr>
+        <w:ind w:left="720" w:hanging="360"/>
+      </w:pPr>
+      <w:rPr>
+        <w:rFonts w:hint="default"/>
+      </w:rPr>
+    </w:lvl>
+    <w:lvl w:ilvl="1" w:tplc="08130019" w:tentative="1">
+      <w:start w:val="1"/>
+      <w:numFmt w:val="lowerLetter"/>
+      <w:lvlText w:val="%2."/>
+      <w:lvlJc w:val="left"/>
+      <w:pPr>
+        <w:ind w:left="1440" w:hanging="360"/>
+      </w:pPr>
+    </w:lvl>
+    <w:lvl w:ilvl="2" w:tplc="0813001B" w:tentative="1">
+      <w:start w:val="1"/>
+      <w:numFmt w:val="lowerRoman"/>
+      <w:lvlText w:val="%3."/>
+      <w:lvlJc w:val="right"/>
+      <w:pPr>
+        <w:ind w:left="2160" w:hanging="180"/>
+      </w:pPr>
+    </w:lvl>
+    <w:lvl w:ilvl="3" w:tplc="0813000F" w:tentative="1">
+      <w:start w:val="1"/>
+      <w:numFmt w:val="decimal"/>
+      <w:lvlText w:val="%4."/>
+      <w:lvlJc w:val="left"/>
+      <w:pPr>
+        <w:ind w:left="2880" w:hanging="360"/>
+      </w:pPr>
+    </w:lvl>
+    <w:lvl w:ilvl="4" w:tplc="08130019" w:tentative="1">
+      <w:start w:val="1"/>
+      <w:numFmt w:val="lowerLetter"/>
+      <w:lvlText w:val="%5."/>
+      <w:lvlJc w:val="left"/>
+      <w:pPr>
+        <w:ind w:left="3600" w:hanging="360"/>
+      </w:pPr>
+    </w:lvl>
+    <w:lvl w:ilvl="5" w:tplc="0813001B" w:tentative="1">
+      <w:start w:val="1"/>
+      <w:numFmt w:val="lowerRoman"/>
+      <w:lvlText w:val="%6."/>
+      <w:lvlJc w:val="right"/>
+      <w:pPr>
+        <w:ind w:left="4320" w:hanging="180"/>
+      </w:pPr>
+    </w:lvl>
+    <w:lvl w:ilvl="6" w:tplc="0813000F" w:tentative="1">
+      <w:start w:val="1"/>
+      <w:numFmt w:val="decimal"/>
+      <w:lvlText w:val="%7."/>
+      <w:lvlJc w:val="left"/>
+      <w:pPr>
+        <w:ind w:left="5040" w:hanging="360"/>
+      </w:pPr>
+    </w:lvl>
+    <w:lvl w:ilvl="7" w:tplc="08130019" w:tentative="1">
+      <w:start w:val="1"/>
+      <w:numFmt w:val="lowerLetter"/>
+      <w:lvlText w:val="%8."/>
+      <w:lvlJc w:val="left"/>
+      <w:pPr>
+        <w:ind w:left="5760" w:hanging="360"/>
+      </w:pPr>
+    </w:lvl>
+    <w:lvl w:ilvl="8" w:tplc="0813001B" w:tentative="1">
+      <w:start w:val="1"/>
+      <w:numFmt w:val="lowerRoman"/>
+      <w:lvlText w:val="%9."/>
+      <w:lvlJc w:val="right"/>
+      <w:pPr>
+        <w:ind w:left="6480" w:hanging="180"/>
+      </w:pPr>
+    </w:lvl>
+  </w:abstractNum>
+  <w:abstractNum w:abstractNumId="5" w15:restartNumberingAfterBreak="0">
     <w:nsid w:val="55057B97"/>
     <w:multiLevelType w:val="hybridMultilevel"/>
     <w:tmpl w:val="81D08F66"/>
@@ -2060,7 +2415,7 @@
       </w:pPr>
     </w:lvl>
   </w:abstractNum>
-  <w:abstractNum w:abstractNumId="3" w15:restartNumberingAfterBreak="0">
+  <w:abstractNum w:abstractNumId="6" w15:restartNumberingAfterBreak="0">
     <w:nsid w:val="55130468"/>
     <w:multiLevelType w:val="hybridMultilevel"/>
     <w:tmpl w:val="C6A41C16"/>
@@ -2149,7 +2504,7 @@
       </w:pPr>
     </w:lvl>
   </w:abstractNum>
-  <w:abstractNum w:abstractNumId="4" w15:restartNumberingAfterBreak="0">
+  <w:abstractNum w:abstractNumId="7" w15:restartNumberingAfterBreak="0">
     <w:nsid w:val="681A03C8"/>
     <w:multiLevelType w:val="hybridMultilevel"/>
     <w:tmpl w:val="266202E8"/>
@@ -2262,7 +2617,7 @@
       </w:rPr>
     </w:lvl>
   </w:abstractNum>
-  <w:abstractNum w:abstractNumId="5" w15:restartNumberingAfterBreak="0">
+  <w:abstractNum w:abstractNumId="8" w15:restartNumberingAfterBreak="0">
     <w:nsid w:val="6AAB65F8"/>
     <w:multiLevelType w:val="hybridMultilevel"/>
     <w:tmpl w:val="8592A31C"/>
@@ -2272,7 +2627,7 @@
       <w:lvlText w:val=""/>
       <w:lvlJc w:val="left"/>
       <w:pPr>
-        <w:ind w:left="720" w:hanging="360"/>
+        <w:ind w:left="1068" w:hanging="360"/>
       </w:pPr>
       <w:rPr>
         <w:rFonts w:ascii="Wingdings" w:eastAsiaTheme="minorHAnsi" w:hAnsi="Wingdings" w:cstheme="minorBidi" w:hint="default"/>
@@ -2284,7 +2639,7 @@
       <w:lvlText w:val="o"/>
       <w:lvlJc w:val="left"/>
       <w:pPr>
-        <w:ind w:left="1440" w:hanging="360"/>
+        <w:ind w:left="1788" w:hanging="360"/>
       </w:pPr>
       <w:rPr>
         <w:rFonts w:ascii="Courier New" w:hAnsi="Courier New" w:cs="Courier New" w:hint="default"/>
@@ -2296,7 +2651,7 @@
       <w:lvlText w:val=""/>
       <w:lvlJc w:val="left"/>
       <w:pPr>
-        <w:ind w:left="2160" w:hanging="360"/>
+        <w:ind w:left="2508" w:hanging="360"/>
       </w:pPr>
       <w:rPr>
         <w:rFonts w:ascii="Wingdings" w:hAnsi="Wingdings" w:hint="default"/>
@@ -2308,7 +2663,7 @@
       <w:lvlText w:val=""/>
       <w:lvlJc w:val="left"/>
       <w:pPr>
-        <w:ind w:left="2880" w:hanging="360"/>
+        <w:ind w:left="3228" w:hanging="360"/>
       </w:pPr>
       <w:rPr>
         <w:rFonts w:ascii="Symbol" w:hAnsi="Symbol" w:hint="default"/>
@@ -2320,7 +2675,7 @@
       <w:lvlText w:val="o"/>
       <w:lvlJc w:val="left"/>
       <w:pPr>
-        <w:ind w:left="3600" w:hanging="360"/>
+        <w:ind w:left="3948" w:hanging="360"/>
       </w:pPr>
       <w:rPr>
         <w:rFonts w:ascii="Courier New" w:hAnsi="Courier New" w:cs="Courier New" w:hint="default"/>
@@ -2332,7 +2687,7 @@
       <w:lvlText w:val=""/>
       <w:lvlJc w:val="left"/>
       <w:pPr>
-        <w:ind w:left="4320" w:hanging="360"/>
+        <w:ind w:left="4668" w:hanging="360"/>
       </w:pPr>
       <w:rPr>
         <w:rFonts w:ascii="Wingdings" w:hAnsi="Wingdings" w:hint="default"/>
@@ -2344,7 +2699,7 @@
       <w:lvlText w:val=""/>
       <w:lvlJc w:val="left"/>
       <w:pPr>
-        <w:ind w:left="5040" w:hanging="360"/>
+        <w:ind w:left="5388" w:hanging="360"/>
       </w:pPr>
       <w:rPr>
         <w:rFonts w:ascii="Symbol" w:hAnsi="Symbol" w:hint="default"/>
@@ -2356,7 +2711,7 @@
       <w:lvlText w:val="o"/>
       <w:lvlJc w:val="left"/>
       <w:pPr>
-        <w:ind w:left="5760" w:hanging="360"/>
+        <w:ind w:left="6108" w:hanging="360"/>
       </w:pPr>
       <w:rPr>
         <w:rFonts w:ascii="Courier New" w:hAnsi="Courier New" w:cs="Courier New" w:hint="default"/>
@@ -2368,14 +2723,14 @@
       <w:lvlText w:val=""/>
       <w:lvlJc w:val="left"/>
       <w:pPr>
-        <w:ind w:left="6480" w:hanging="360"/>
+        <w:ind w:left="6828" w:hanging="360"/>
       </w:pPr>
       <w:rPr>
         <w:rFonts w:ascii="Wingdings" w:hAnsi="Wingdings" w:hint="default"/>
       </w:rPr>
     </w:lvl>
   </w:abstractNum>
-  <w:abstractNum w:abstractNumId="6" w15:restartNumberingAfterBreak="0">
+  <w:abstractNum w:abstractNumId="9" w15:restartNumberingAfterBreak="0">
     <w:nsid w:val="7A0D24D5"/>
     <w:multiLevelType w:val="hybridMultilevel"/>
     <w:tmpl w:val="71540480"/>
@@ -2465,25 +2820,34 @@
     </w:lvl>
   </w:abstractNum>
   <w:num w:numId="1">
+    <w:abstractNumId w:val="9"/>
+  </w:num>
+  <w:num w:numId="2">
+    <w:abstractNumId w:val="1"/>
+  </w:num>
+  <w:num w:numId="3">
+    <w:abstractNumId w:val="2"/>
+  </w:num>
+  <w:num w:numId="4">
+    <w:abstractNumId w:val="7"/>
+  </w:num>
+  <w:num w:numId="5">
+    <w:abstractNumId w:val="5"/>
+  </w:num>
+  <w:num w:numId="6">
     <w:abstractNumId w:val="6"/>
   </w:num>
-  <w:num w:numId="2">
+  <w:num w:numId="7">
+    <w:abstractNumId w:val="8"/>
+  </w:num>
+  <w:num w:numId="8">
+    <w:abstractNumId w:val="4"/>
+  </w:num>
+  <w:num w:numId="9">
     <w:abstractNumId w:val="0"/>
   </w:num>
-  <w:num w:numId="3">
-    <w:abstractNumId w:val="1"/>
-  </w:num>
-  <w:num w:numId="4">
-    <w:abstractNumId w:val="4"/>
-  </w:num>
-  <w:num w:numId="5">
-    <w:abstractNumId w:val="2"/>
-  </w:num>
-  <w:num w:numId="6">
+  <w:num w:numId="10">
     <w:abstractNumId w:val="3"/>
-  </w:num>
-  <w:num w:numId="7">
-    <w:abstractNumId w:val="5"/>
   </w:num>
 </w:numbering>
 </file>

</xml_diff>